<commit_message>
[pascal] Pascal laba #6 - Trees
</commit_message>
<xml_diff>
--- a/pascal/#7_laba_finding_solutions/Задания на поиск решений.docx
+++ b/pascal/#7_laba_finding_solutions/Задания на поиск решений.docx
@@ -1,6 +1,6 @@
 
 <file path=word/document.xml><?xml version="1.0" encoding="utf-8"?>
-<w:document xmlns:wpc="http://schemas.microsoft.com/office/word/2010/wordprocessingCanvas" xmlns:mc="http://schemas.openxmlformats.org/markup-compatibility/2006" xmlns:o="urn:schemas-microsoft-com:office:office" xmlns:r="http://schemas.openxmlformats.org/officeDocument/2006/relationships" xmlns:m="http://schemas.openxmlformats.org/officeDocument/2006/math" xmlns:v="urn:schemas-microsoft-com:vml" xmlns:wp14="http://schemas.microsoft.com/office/word/2010/wordprocessingDrawing" xmlns:wp="http://schemas.openxmlformats.org/drawingml/2006/wordprocessingDrawing" xmlns:w10="urn:schemas-microsoft-com:office:word" xmlns:w="http://schemas.openxmlformats.org/wordprocessingml/2006/main" xmlns:w14="http://schemas.microsoft.com/office/word/2010/wordml" xmlns:w15="http://schemas.microsoft.com/office/word/2012/wordml" xmlns:wpg="http://schemas.microsoft.com/office/word/2010/wordprocessingGroup" xmlns:wpi="http://schemas.microsoft.com/office/word/2010/wordprocessingInk" xmlns:wne="http://schemas.microsoft.com/office/word/2006/wordml" xmlns:wps="http://schemas.microsoft.com/office/word/2010/wordprocessingShape" mc:Ignorable="w14 w15 wp14">
+<w:document xmlns:wpc="http://schemas.microsoft.com/office/word/2010/wordprocessingCanvas" xmlns:cx="http://schemas.microsoft.com/office/drawing/2014/chartex" xmlns:cx1="http://schemas.microsoft.com/office/drawing/2015/9/8/chartex" xmlns:cx2="http://schemas.microsoft.com/office/drawing/2015/10/21/chartex" xmlns:cx3="http://schemas.microsoft.com/office/drawing/2016/5/9/chartex" xmlns:cx4="http://schemas.microsoft.com/office/drawing/2016/5/10/chartex" xmlns:cx5="http://schemas.microsoft.com/office/drawing/2016/5/11/chartex" xmlns:cx6="http://schemas.microsoft.com/office/drawing/2016/5/12/chartex" xmlns:cx7="http://schemas.microsoft.com/office/drawing/2016/5/13/chartex" xmlns:cx8="http://schemas.microsoft.com/office/drawing/2016/5/14/chartex" xmlns:mc="http://schemas.openxmlformats.org/markup-compatibility/2006" xmlns:aink="http://schemas.microsoft.com/office/drawing/2016/ink" xmlns:am3d="http://schemas.microsoft.com/office/drawing/2017/model3d" xmlns:o="urn:schemas-microsoft-com:office:office" xmlns:oel="http://schemas.microsoft.com/office/2019/extlst" xmlns:r="http://schemas.openxmlformats.org/officeDocument/2006/relationships" xmlns:m="http://schemas.openxmlformats.org/officeDocument/2006/math" xmlns:v="urn:schemas-microsoft-com:vml" xmlns:wp14="http://schemas.microsoft.com/office/word/2010/wordprocessingDrawing" xmlns:wp="http://schemas.openxmlformats.org/drawingml/2006/wordprocessingDrawing" xmlns:w10="urn:schemas-microsoft-com:office:word" xmlns:w="http://schemas.openxmlformats.org/wordprocessingml/2006/main" xmlns:w14="http://schemas.microsoft.com/office/word/2010/wordml" xmlns:w15="http://schemas.microsoft.com/office/word/2012/wordml" xmlns:w16cex="http://schemas.microsoft.com/office/word/2018/wordml/cex" xmlns:w16cid="http://schemas.microsoft.com/office/word/2016/wordml/cid" xmlns:w16="http://schemas.microsoft.com/office/word/2018/wordml" xmlns:w16sdtdh="http://schemas.microsoft.com/office/word/2020/wordml/sdtdatahash" xmlns:w16se="http://schemas.microsoft.com/office/word/2015/wordml/symex" xmlns:wpg="http://schemas.microsoft.com/office/word/2010/wordprocessingGroup" xmlns:wpi="http://schemas.microsoft.com/office/word/2010/wordprocessingInk" xmlns:wne="http://schemas.microsoft.com/office/word/2006/wordml" xmlns:wps="http://schemas.microsoft.com/office/word/2010/wordprocessingShape" mc:Ignorable="w14 w15 w16se w16cid w16 w16cex w16sdtdh wp14">
   <w:body>
     <w:p/>
     <w:p/>
@@ -30,22 +30,10 @@
     <w:p/>
     <w:p>
       <w:pPr>
-        <w:spacing w:after="0"/>
-        <w:ind w:firstLine="708"/>
-        <w:jc w:val="both"/>
-        <w:rPr>
-          <w:rFonts w:ascii="Times New Roman" w:hAnsi="Times New Roman" w:cs="Times New Roman"/>
-          <w:sz w:val="24"/>
-          <w:szCs w:val="24"/>
-        </w:rPr>
-      </w:pPr>
-    </w:p>
-    <w:p>
-      <w:pPr>
         <w:pStyle w:val="a4"/>
         <w:numPr>
           <w:ilvl w:val="0"/>
-          <w:numId w:val="2"/>
+          <w:numId w:val="1"/>
         </w:numPr>
         <w:spacing w:after="0"/>
         <w:jc w:val="both"/>
@@ -65,6 +53,3161 @@
           <w:sz w:val="24"/>
           <w:szCs w:val="24"/>
         </w:rPr>
+        <w:t>Ученая блоха</w:t>
+      </w:r>
+    </w:p>
+    <w:p>
+      <w:pPr>
+        <w:spacing w:after="0"/>
+        <w:ind w:firstLine="708"/>
+        <w:jc w:val="both"/>
+        <w:rPr>
+          <w:rFonts w:ascii="Times New Roman" w:hAnsi="Times New Roman" w:cs="Times New Roman"/>
+          <w:sz w:val="24"/>
+          <w:szCs w:val="24"/>
+        </w:rPr>
+      </w:pPr>
+      <w:r>
+        <w:rPr>
+          <w:rFonts w:ascii="Times New Roman" w:hAnsi="Times New Roman" w:cs="Times New Roman"/>
+          <w:sz w:val="24"/>
+          <w:szCs w:val="24"/>
+        </w:rPr>
+        <w:t>Блоха находится на поле размером n*n. В клетках поля находятся числа,</w:t>
+      </w:r>
+      <w:r>
+        <w:rPr>
+          <w:rFonts w:ascii="Times New Roman" w:hAnsi="Times New Roman" w:cs="Times New Roman"/>
+          <w:sz w:val="24"/>
+          <w:szCs w:val="24"/>
+        </w:rPr>
+        <w:t xml:space="preserve"> </w:t>
+      </w:r>
+      <w:r>
+        <w:rPr>
+          <w:rFonts w:ascii="Times New Roman" w:hAnsi="Times New Roman" w:cs="Times New Roman"/>
+          <w:sz w:val="24"/>
+          <w:szCs w:val="24"/>
+        </w:rPr>
+        <w:t>которые показывают, на сколько клеток влево, вправо, вверх или вниз может</w:t>
+      </w:r>
+      <w:r>
+        <w:rPr>
+          <w:rFonts w:ascii="Times New Roman" w:hAnsi="Times New Roman" w:cs="Times New Roman"/>
+          <w:sz w:val="24"/>
+          <w:szCs w:val="24"/>
+        </w:rPr>
+        <w:t xml:space="preserve"> </w:t>
+      </w:r>
+      <w:r>
+        <w:rPr>
+          <w:rFonts w:ascii="Times New Roman" w:hAnsi="Times New Roman" w:cs="Times New Roman"/>
+          <w:sz w:val="24"/>
+          <w:szCs w:val="24"/>
+        </w:rPr>
+        <w:t>прыгнуть блоха с этой клетки.</w:t>
+      </w:r>
+      <w:r>
+        <w:rPr>
+          <w:rFonts w:ascii="Times New Roman" w:hAnsi="Times New Roman" w:cs="Times New Roman"/>
+          <w:sz w:val="24"/>
+          <w:szCs w:val="24"/>
+        </w:rPr>
+        <w:t xml:space="preserve"> </w:t>
+      </w:r>
+      <w:r>
+        <w:rPr>
+          <w:rFonts w:ascii="Times New Roman" w:hAnsi="Times New Roman" w:cs="Times New Roman"/>
+          <w:sz w:val="24"/>
+          <w:szCs w:val="24"/>
+        </w:rPr>
+        <w:t>Заданы начальные координаты поля</w:t>
+      </w:r>
+      <w:r>
+        <w:rPr>
+          <w:rFonts w:ascii="Times New Roman" w:hAnsi="Times New Roman" w:cs="Times New Roman"/>
+          <w:sz w:val="24"/>
+          <w:szCs w:val="24"/>
+        </w:rPr>
+        <w:t>,</w:t>
+      </w:r>
+      <w:r>
+        <w:rPr>
+          <w:rFonts w:ascii="Times New Roman" w:hAnsi="Times New Roman" w:cs="Times New Roman"/>
+          <w:sz w:val="24"/>
+          <w:szCs w:val="24"/>
+        </w:rPr>
+        <w:t xml:space="preserve"> в котором находится блоха</w:t>
+      </w:r>
+      <w:r>
+        <w:rPr>
+          <w:rFonts w:ascii="Times New Roman" w:hAnsi="Times New Roman" w:cs="Times New Roman"/>
+          <w:sz w:val="24"/>
+          <w:szCs w:val="24"/>
+        </w:rPr>
+        <w:t>,</w:t>
+      </w:r>
+      <w:r>
+        <w:rPr>
+          <w:rFonts w:ascii="Times New Roman" w:hAnsi="Times New Roman" w:cs="Times New Roman"/>
+          <w:sz w:val="24"/>
+          <w:szCs w:val="24"/>
+        </w:rPr>
+        <w:t xml:space="preserve"> и конечные,</w:t>
+      </w:r>
+      <w:r>
+        <w:rPr>
+          <w:rFonts w:ascii="Times New Roman" w:hAnsi="Times New Roman" w:cs="Times New Roman"/>
+          <w:sz w:val="24"/>
+          <w:szCs w:val="24"/>
+        </w:rPr>
+        <w:t xml:space="preserve"> </w:t>
+      </w:r>
+      <w:r>
+        <w:rPr>
+          <w:rFonts w:ascii="Times New Roman" w:hAnsi="Times New Roman" w:cs="Times New Roman"/>
+          <w:sz w:val="24"/>
+          <w:szCs w:val="24"/>
+        </w:rPr>
+        <w:t>куда он</w:t>
+      </w:r>
+      <w:r>
+        <w:rPr>
+          <w:rFonts w:ascii="Times New Roman" w:hAnsi="Times New Roman" w:cs="Times New Roman"/>
+          <w:sz w:val="24"/>
+          <w:szCs w:val="24"/>
+        </w:rPr>
+        <w:t>а</w:t>
+      </w:r>
+      <w:r>
+        <w:rPr>
+          <w:rFonts w:ascii="Times New Roman" w:hAnsi="Times New Roman" w:cs="Times New Roman"/>
+          <w:sz w:val="24"/>
+          <w:szCs w:val="24"/>
+        </w:rPr>
+        <w:t xml:space="preserve"> должна попасть.</w:t>
+      </w:r>
+      <w:r>
+        <w:rPr>
+          <w:rFonts w:ascii="Times New Roman" w:hAnsi="Times New Roman" w:cs="Times New Roman"/>
+          <w:sz w:val="24"/>
+          <w:szCs w:val="24"/>
+        </w:rPr>
+        <w:t xml:space="preserve"> </w:t>
+      </w:r>
+      <w:r>
+        <w:rPr>
+          <w:rFonts w:ascii="Times New Roman" w:hAnsi="Times New Roman" w:cs="Times New Roman"/>
+          <w:sz w:val="24"/>
+          <w:szCs w:val="24"/>
+        </w:rPr>
+        <w:t>Определить может ли попасть блоха с начального поля в конечное и вывести ее путь.</w:t>
+      </w:r>
+      <w:r>
+        <w:rPr>
+          <w:rFonts w:ascii="Times New Roman" w:hAnsi="Times New Roman" w:cs="Times New Roman"/>
+          <w:sz w:val="24"/>
+          <w:szCs w:val="24"/>
+        </w:rPr>
+        <w:t xml:space="preserve"> </w:t>
+      </w:r>
+      <w:r>
+        <w:rPr>
+          <w:rFonts w:ascii="Times New Roman" w:hAnsi="Times New Roman" w:cs="Times New Roman"/>
+          <w:sz w:val="24"/>
+          <w:szCs w:val="24"/>
+        </w:rPr>
+        <w:t>Если нет, то вывести сообщение об этом.</w:t>
+      </w:r>
+    </w:p>
+    <w:p>
+      <w:pPr>
+        <w:rPr>
+          <w:rFonts w:ascii="Times New Roman" w:hAnsi="Times New Roman" w:cs="Times New Roman"/>
+          <w:sz w:val="24"/>
+          <w:szCs w:val="24"/>
+        </w:rPr>
+      </w:pPr>
+    </w:p>
+    <w:p>
+      <w:pPr>
+        <w:pStyle w:val="a4"/>
+        <w:numPr>
+          <w:ilvl w:val="0"/>
+          <w:numId w:val="1"/>
+        </w:numPr>
+        <w:spacing w:after="0"/>
+        <w:rPr>
+          <w:rFonts w:ascii="Times New Roman" w:hAnsi="Times New Roman" w:cs="Times New Roman"/>
+          <w:b/>
+          <w:bCs/>
+          <w:sz w:val="24"/>
+          <w:szCs w:val="24"/>
+        </w:rPr>
+      </w:pPr>
+      <w:r>
+        <w:rPr>
+          <w:rFonts w:ascii="Times New Roman" w:hAnsi="Times New Roman" w:cs="Times New Roman"/>
+          <w:b/>
+          <w:bCs/>
+          <w:sz w:val="24"/>
+          <w:szCs w:val="24"/>
+        </w:rPr>
+        <w:t>Обезьяна и банан</w:t>
+      </w:r>
+    </w:p>
+    <w:p>
+      <w:pPr>
+        <w:spacing w:after="0"/>
+        <w:ind w:firstLine="708"/>
+        <w:jc w:val="both"/>
+        <w:rPr>
+          <w:rFonts w:ascii="Times New Roman" w:hAnsi="Times New Roman" w:cs="Times New Roman"/>
+          <w:sz w:val="24"/>
+          <w:szCs w:val="24"/>
+        </w:rPr>
+      </w:pPr>
+      <w:r>
+        <w:rPr>
+          <w:rFonts w:ascii="Times New Roman" w:hAnsi="Times New Roman" w:cs="Times New Roman"/>
+          <w:sz w:val="24"/>
+          <w:szCs w:val="24"/>
+        </w:rPr>
+        <w:t xml:space="preserve">Обезьяна находится в комнате размером </w:t>
+      </w:r>
+      <w:r>
+        <w:rPr>
+          <w:rFonts w:ascii="Times New Roman" w:hAnsi="Times New Roman" w:cs="Times New Roman"/>
+          <w:sz w:val="24"/>
+          <w:szCs w:val="24"/>
+          <w:lang w:val="en-US"/>
+        </w:rPr>
+        <w:t>N</w:t>
+      </w:r>
+      <w:r>
+        <w:rPr>
+          <w:rFonts w:ascii="Times New Roman" w:hAnsi="Times New Roman" w:cs="Times New Roman"/>
+          <w:sz w:val="24"/>
+          <w:szCs w:val="24"/>
+        </w:rPr>
+        <w:t>*</w:t>
+      </w:r>
+      <w:r>
+        <w:rPr>
+          <w:rFonts w:ascii="Times New Roman" w:hAnsi="Times New Roman" w:cs="Times New Roman"/>
+          <w:sz w:val="24"/>
+          <w:szCs w:val="24"/>
+          <w:lang w:val="en-US"/>
+        </w:rPr>
+        <w:t>N</w:t>
+      </w:r>
+      <w:r>
+        <w:rPr>
+          <w:rFonts w:ascii="Times New Roman" w:hAnsi="Times New Roman" w:cs="Times New Roman"/>
+          <w:sz w:val="24"/>
+          <w:szCs w:val="24"/>
+        </w:rPr>
+        <w:t xml:space="preserve"> </w:t>
+      </w:r>
+      <w:r>
+        <w:rPr>
+          <w:rFonts w:ascii="Times New Roman" w:hAnsi="Times New Roman" w:cs="Times New Roman"/>
+          <w:sz w:val="24"/>
+          <w:szCs w:val="24"/>
+        </w:rPr>
+        <w:t>клеток.</w:t>
+      </w:r>
+    </w:p>
+    <w:p>
+      <w:pPr>
+        <w:spacing w:after="0"/>
+        <w:jc w:val="both"/>
+        <w:rPr>
+          <w:rFonts w:ascii="Times New Roman" w:hAnsi="Times New Roman" w:cs="Times New Roman"/>
+          <w:sz w:val="24"/>
+          <w:szCs w:val="24"/>
+        </w:rPr>
+      </w:pPr>
+      <w:r>
+        <w:rPr>
+          <w:rFonts w:ascii="Times New Roman" w:hAnsi="Times New Roman" w:cs="Times New Roman"/>
+          <w:sz w:val="24"/>
+          <w:szCs w:val="24"/>
+        </w:rPr>
+        <w:t>В какой-то клетке лежит ящик. В другой какой-то клетке под потолком висит банан. Обезьяна может ходить по комнате брать с собой ящик и ходить с ним или бросать его или залазить на него.</w:t>
+      </w:r>
+    </w:p>
+    <w:p>
+      <w:pPr>
+        <w:spacing w:after="0"/>
+        <w:jc w:val="both"/>
+        <w:rPr>
+          <w:rFonts w:ascii="Times New Roman" w:hAnsi="Times New Roman" w:cs="Times New Roman"/>
+          <w:sz w:val="24"/>
+          <w:szCs w:val="24"/>
+        </w:rPr>
+      </w:pPr>
+      <w:r>
+        <w:rPr>
+          <w:rFonts w:ascii="Times New Roman" w:hAnsi="Times New Roman" w:cs="Times New Roman"/>
+          <w:sz w:val="24"/>
+          <w:szCs w:val="24"/>
+        </w:rPr>
+        <w:tab/>
+        <w:t>Конечная цель: обезьяна вместе с ящиком находится в клетке под бананом, залазает на ящик и хватает банан.</w:t>
+      </w:r>
+    </w:p>
+    <w:p>
+      <w:pPr>
+        <w:spacing w:after="0"/>
+        <w:jc w:val="both"/>
+        <w:rPr>
+          <w:rFonts w:ascii="Times New Roman" w:hAnsi="Times New Roman" w:cs="Times New Roman"/>
+          <w:sz w:val="24"/>
+          <w:szCs w:val="24"/>
+        </w:rPr>
+      </w:pPr>
+    </w:p>
+    <w:p>
+      <w:pPr>
+        <w:pStyle w:val="a4"/>
+        <w:numPr>
+          <w:ilvl w:val="0"/>
+          <w:numId w:val="1"/>
+        </w:numPr>
+        <w:spacing w:after="0"/>
+        <w:jc w:val="both"/>
+        <w:rPr>
+          <w:rFonts w:ascii="Times New Roman" w:hAnsi="Times New Roman" w:cs="Times New Roman"/>
+          <w:b/>
+          <w:bCs/>
+          <w:sz w:val="24"/>
+          <w:szCs w:val="24"/>
+        </w:rPr>
+      </w:pPr>
+      <w:r>
+        <w:rPr>
+          <w:rFonts w:ascii="Times New Roman" w:hAnsi="Times New Roman" w:cs="Times New Roman"/>
+          <w:b/>
+          <w:bCs/>
+          <w:sz w:val="24"/>
+          <w:szCs w:val="24"/>
+        </w:rPr>
+        <w:t>Перестановка мебели</w:t>
+      </w:r>
+    </w:p>
+    <w:p>
+      <w:pPr>
+        <w:spacing w:after="0"/>
+        <w:ind w:firstLine="708"/>
+        <w:jc w:val="both"/>
+        <w:rPr>
+          <w:rFonts w:ascii="Times New Roman" w:hAnsi="Times New Roman" w:cs="Times New Roman"/>
+          <w:sz w:val="24"/>
+          <w:szCs w:val="24"/>
+        </w:rPr>
+      </w:pPr>
+      <w:r>
+        <w:rPr>
+          <w:rFonts w:ascii="Times New Roman" w:hAnsi="Times New Roman" w:cs="Times New Roman"/>
+          <w:sz w:val="24"/>
+          <w:szCs w:val="24"/>
+        </w:rPr>
+        <w:t>Задана исходная расстановка мебели:</w:t>
+      </w:r>
+    </w:p>
+    <w:tbl>
+      <w:tblPr>
+        <w:tblStyle w:val="a3"/>
+        <w:tblW w:w="0" w:type="auto"/>
+        <w:jc w:val="center"/>
+        <w:tblLook w:val="04A0" w:firstRow="1" w:lastRow="0" w:firstColumn="1" w:lastColumn="0" w:noHBand="0" w:noVBand="1"/>
+      </w:tblPr>
+      <w:tblGrid>
+        <w:gridCol w:w="1011"/>
+        <w:gridCol w:w="957"/>
+        <w:gridCol w:w="1171"/>
+      </w:tblGrid>
+      <w:tr>
+        <w:trPr>
+          <w:jc w:val="center"/>
+        </w:trPr>
+        <w:tc>
+          <w:tcPr>
+            <w:tcW w:w="1011" w:type="dxa"/>
+          </w:tcPr>
+          <w:p>
+            <w:pPr>
+              <w:jc w:val="both"/>
+              <w:rPr>
+                <w:rFonts w:ascii="Times New Roman" w:hAnsi="Times New Roman" w:cs="Times New Roman"/>
+                <w:sz w:val="24"/>
+                <w:szCs w:val="24"/>
+              </w:rPr>
+            </w:pPr>
+            <w:r>
+              <w:rPr>
+                <w:rFonts w:ascii="Times New Roman" w:hAnsi="Times New Roman" w:cs="Times New Roman"/>
+                <w:sz w:val="24"/>
+                <w:szCs w:val="24"/>
+              </w:rPr>
+              <w:t>Диван</w:t>
+            </w:r>
+          </w:p>
+        </w:tc>
+        <w:tc>
+          <w:tcPr>
+            <w:tcW w:w="957" w:type="dxa"/>
+          </w:tcPr>
+          <w:p>
+            <w:pPr>
+              <w:jc w:val="both"/>
+              <w:rPr>
+                <w:rFonts w:ascii="Times New Roman" w:hAnsi="Times New Roman" w:cs="Times New Roman"/>
+                <w:sz w:val="24"/>
+                <w:szCs w:val="24"/>
+              </w:rPr>
+            </w:pPr>
+            <w:r>
+              <w:rPr>
+                <w:rFonts w:ascii="Times New Roman" w:hAnsi="Times New Roman" w:cs="Times New Roman"/>
+                <w:sz w:val="24"/>
+                <w:szCs w:val="24"/>
+              </w:rPr>
+              <w:t>Шкаф</w:t>
+            </w:r>
+          </w:p>
+        </w:tc>
+        <w:tc>
+          <w:tcPr>
+            <w:tcW w:w="1171" w:type="dxa"/>
+          </w:tcPr>
+          <w:p>
+            <w:pPr>
+              <w:jc w:val="both"/>
+              <w:rPr>
+                <w:rFonts w:ascii="Times New Roman" w:hAnsi="Times New Roman" w:cs="Times New Roman"/>
+                <w:sz w:val="24"/>
+                <w:szCs w:val="24"/>
+              </w:rPr>
+            </w:pPr>
+            <w:r>
+              <w:rPr>
+                <w:rFonts w:ascii="Times New Roman" w:hAnsi="Times New Roman" w:cs="Times New Roman"/>
+                <w:sz w:val="24"/>
+                <w:szCs w:val="24"/>
+              </w:rPr>
+              <w:t>Стол</w:t>
+            </w:r>
+          </w:p>
+        </w:tc>
+      </w:tr>
+      <w:tr>
+        <w:trPr>
+          <w:jc w:val="center"/>
+        </w:trPr>
+        <w:tc>
+          <w:tcPr>
+            <w:tcW w:w="1011" w:type="dxa"/>
+          </w:tcPr>
+          <w:p>
+            <w:pPr>
+              <w:jc w:val="both"/>
+              <w:rPr>
+                <w:rFonts w:ascii="Times New Roman" w:hAnsi="Times New Roman" w:cs="Times New Roman"/>
+                <w:sz w:val="24"/>
+                <w:szCs w:val="24"/>
+              </w:rPr>
+            </w:pPr>
+            <w:r>
+              <w:rPr>
+                <w:rFonts w:ascii="Times New Roman" w:hAnsi="Times New Roman" w:cs="Times New Roman"/>
+                <w:sz w:val="24"/>
+                <w:szCs w:val="24"/>
+              </w:rPr>
+              <w:t>Комод</w:t>
+            </w:r>
+          </w:p>
+        </w:tc>
+        <w:tc>
+          <w:tcPr>
+            <w:tcW w:w="957" w:type="dxa"/>
+          </w:tcPr>
+          <w:p>
+            <w:pPr>
+              <w:jc w:val="both"/>
+              <w:rPr>
+                <w:rFonts w:ascii="Times New Roman" w:hAnsi="Times New Roman" w:cs="Times New Roman"/>
+                <w:sz w:val="24"/>
+                <w:szCs w:val="24"/>
+              </w:rPr>
+            </w:pPr>
+          </w:p>
+        </w:tc>
+        <w:tc>
+          <w:tcPr>
+            <w:tcW w:w="1171" w:type="dxa"/>
+          </w:tcPr>
+          <w:p>
+            <w:pPr>
+              <w:jc w:val="both"/>
+              <w:rPr>
+                <w:rFonts w:ascii="Times New Roman" w:hAnsi="Times New Roman" w:cs="Times New Roman"/>
+                <w:sz w:val="24"/>
+                <w:szCs w:val="24"/>
+              </w:rPr>
+            </w:pPr>
+            <w:r>
+              <w:rPr>
+                <w:rFonts w:ascii="Times New Roman" w:hAnsi="Times New Roman" w:cs="Times New Roman"/>
+                <w:sz w:val="24"/>
+                <w:szCs w:val="24"/>
+              </w:rPr>
+              <w:t>Кровать</w:t>
+            </w:r>
+          </w:p>
+        </w:tc>
+      </w:tr>
+    </w:tbl>
+    <w:p>
+      <w:pPr>
+        <w:spacing w:after="0"/>
+        <w:jc w:val="both"/>
+        <w:rPr>
+          <w:rFonts w:ascii="Times New Roman" w:hAnsi="Times New Roman" w:cs="Times New Roman"/>
+          <w:sz w:val="24"/>
+          <w:szCs w:val="24"/>
+        </w:rPr>
+      </w:pPr>
+      <w:r>
+        <w:rPr>
+          <w:rFonts w:ascii="Times New Roman" w:hAnsi="Times New Roman" w:cs="Times New Roman"/>
+          <w:sz w:val="24"/>
+          <w:szCs w:val="24"/>
+        </w:rPr>
+        <w:tab/>
+        <w:t>Произвести ее перестановку следующим образом:</w:t>
+      </w:r>
+    </w:p>
+    <w:tbl>
+      <w:tblPr>
+        <w:tblStyle w:val="a3"/>
+        <w:tblW w:w="0" w:type="auto"/>
+        <w:jc w:val="center"/>
+        <w:tblLook w:val="04A0" w:firstRow="1" w:lastRow="0" w:firstColumn="1" w:lastColumn="0" w:noHBand="0" w:noVBand="1"/>
+      </w:tblPr>
+      <w:tblGrid>
+        <w:gridCol w:w="1011"/>
+        <w:gridCol w:w="957"/>
+        <w:gridCol w:w="1171"/>
+      </w:tblGrid>
+      <w:tr>
+        <w:trPr>
+          <w:jc w:val="center"/>
+        </w:trPr>
+        <w:tc>
+          <w:tcPr>
+            <w:tcW w:w="1011" w:type="dxa"/>
+          </w:tcPr>
+          <w:p>
+            <w:pPr>
+              <w:jc w:val="both"/>
+              <w:rPr>
+                <w:rFonts w:ascii="Times New Roman" w:hAnsi="Times New Roman" w:cs="Times New Roman"/>
+                <w:sz w:val="24"/>
+                <w:szCs w:val="24"/>
+              </w:rPr>
+            </w:pPr>
+            <w:r>
+              <w:rPr>
+                <w:rFonts w:ascii="Times New Roman" w:hAnsi="Times New Roman" w:cs="Times New Roman"/>
+                <w:sz w:val="24"/>
+                <w:szCs w:val="24"/>
+              </w:rPr>
+              <w:t>Шкаф</w:t>
+            </w:r>
+          </w:p>
+        </w:tc>
+        <w:tc>
+          <w:tcPr>
+            <w:tcW w:w="957" w:type="dxa"/>
+          </w:tcPr>
+          <w:p>
+            <w:pPr>
+              <w:jc w:val="both"/>
+              <w:rPr>
+                <w:rFonts w:ascii="Times New Roman" w:hAnsi="Times New Roman" w:cs="Times New Roman"/>
+                <w:sz w:val="24"/>
+                <w:szCs w:val="24"/>
+              </w:rPr>
+            </w:pPr>
+            <w:r>
+              <w:rPr>
+                <w:rFonts w:ascii="Times New Roman" w:hAnsi="Times New Roman" w:cs="Times New Roman"/>
+                <w:sz w:val="24"/>
+                <w:szCs w:val="24"/>
+              </w:rPr>
+              <w:t>Стол</w:t>
+            </w:r>
+          </w:p>
+        </w:tc>
+        <w:tc>
+          <w:tcPr>
+            <w:tcW w:w="1171" w:type="dxa"/>
+          </w:tcPr>
+          <w:p>
+            <w:pPr>
+              <w:jc w:val="both"/>
+              <w:rPr>
+                <w:rFonts w:ascii="Times New Roman" w:hAnsi="Times New Roman" w:cs="Times New Roman"/>
+                <w:sz w:val="24"/>
+                <w:szCs w:val="24"/>
+              </w:rPr>
+            </w:pPr>
+            <w:r>
+              <w:rPr>
+                <w:rFonts w:ascii="Times New Roman" w:hAnsi="Times New Roman" w:cs="Times New Roman"/>
+                <w:sz w:val="24"/>
+                <w:szCs w:val="24"/>
+              </w:rPr>
+              <w:t>Диван</w:t>
+            </w:r>
+          </w:p>
+        </w:tc>
+      </w:tr>
+      <w:tr>
+        <w:trPr>
+          <w:jc w:val="center"/>
+        </w:trPr>
+        <w:tc>
+          <w:tcPr>
+            <w:tcW w:w="1011" w:type="dxa"/>
+          </w:tcPr>
+          <w:p>
+            <w:pPr>
+              <w:jc w:val="both"/>
+              <w:rPr>
+                <w:rFonts w:ascii="Times New Roman" w:hAnsi="Times New Roman" w:cs="Times New Roman"/>
+                <w:sz w:val="24"/>
+                <w:szCs w:val="24"/>
+              </w:rPr>
+            </w:pPr>
+            <w:r>
+              <w:rPr>
+                <w:rFonts w:ascii="Times New Roman" w:hAnsi="Times New Roman" w:cs="Times New Roman"/>
+                <w:sz w:val="24"/>
+                <w:szCs w:val="24"/>
+              </w:rPr>
+              <w:t>Комод</w:t>
+            </w:r>
+          </w:p>
+        </w:tc>
+        <w:tc>
+          <w:tcPr>
+            <w:tcW w:w="957" w:type="dxa"/>
+          </w:tcPr>
+          <w:p>
+            <w:pPr>
+              <w:jc w:val="both"/>
+              <w:rPr>
+                <w:rFonts w:ascii="Times New Roman" w:hAnsi="Times New Roman" w:cs="Times New Roman"/>
+                <w:sz w:val="24"/>
+                <w:szCs w:val="24"/>
+              </w:rPr>
+            </w:pPr>
+          </w:p>
+        </w:tc>
+        <w:tc>
+          <w:tcPr>
+            <w:tcW w:w="1171" w:type="dxa"/>
+          </w:tcPr>
+          <w:p>
+            <w:pPr>
+              <w:jc w:val="both"/>
+              <w:rPr>
+                <w:rFonts w:ascii="Times New Roman" w:hAnsi="Times New Roman" w:cs="Times New Roman"/>
+                <w:sz w:val="24"/>
+                <w:szCs w:val="24"/>
+              </w:rPr>
+            </w:pPr>
+            <w:r>
+              <w:rPr>
+                <w:rFonts w:ascii="Times New Roman" w:hAnsi="Times New Roman" w:cs="Times New Roman"/>
+                <w:sz w:val="24"/>
+                <w:szCs w:val="24"/>
+              </w:rPr>
+              <w:t>Кровать</w:t>
+            </w:r>
+          </w:p>
+        </w:tc>
+      </w:tr>
+    </w:tbl>
+    <w:p>
+      <w:pPr>
+        <w:spacing w:after="0"/>
+        <w:jc w:val="both"/>
+        <w:rPr>
+          <w:rFonts w:ascii="Times New Roman" w:hAnsi="Times New Roman" w:cs="Times New Roman"/>
+          <w:sz w:val="24"/>
+          <w:szCs w:val="24"/>
+        </w:rPr>
+      </w:pPr>
+    </w:p>
+    <w:p>
+      <w:pPr>
+        <w:spacing w:after="0"/>
+        <w:ind w:firstLine="708"/>
+        <w:rPr>
+          <w:rFonts w:ascii="Times New Roman" w:hAnsi="Times New Roman" w:cs="Times New Roman"/>
+          <w:sz w:val="24"/>
+          <w:szCs w:val="24"/>
+        </w:rPr>
+      </w:pPr>
+      <w:r>
+        <w:rPr>
+          <w:rFonts w:ascii="Times New Roman" w:hAnsi="Times New Roman" w:cs="Times New Roman"/>
+          <w:sz w:val="24"/>
+          <w:szCs w:val="24"/>
+        </w:rPr>
+        <w:t>Двигать мебель можно только на свободное рядом место.</w:t>
+      </w:r>
+    </w:p>
+    <w:p>
+      <w:pPr>
+        <w:spacing w:after="0"/>
+        <w:ind w:firstLine="708"/>
+        <w:rPr>
+          <w:rFonts w:ascii="Times New Roman" w:hAnsi="Times New Roman" w:cs="Times New Roman"/>
+          <w:sz w:val="24"/>
+          <w:szCs w:val="24"/>
+        </w:rPr>
+      </w:pPr>
+      <w:r>
+        <w:rPr>
+          <w:rFonts w:ascii="Times New Roman" w:hAnsi="Times New Roman" w:cs="Times New Roman"/>
+          <w:sz w:val="24"/>
+          <w:szCs w:val="24"/>
+        </w:rPr>
+        <w:t>Если достичь результата невозможно, то вывести сообщение об этом.</w:t>
+      </w:r>
+    </w:p>
+    <w:p>
+      <w:pPr>
+        <w:spacing w:after="0"/>
+        <w:ind w:firstLine="708"/>
+        <w:rPr>
+          <w:rFonts w:ascii="Times New Roman" w:hAnsi="Times New Roman" w:cs="Times New Roman"/>
+          <w:sz w:val="24"/>
+          <w:szCs w:val="24"/>
+        </w:rPr>
+      </w:pPr>
+    </w:p>
+    <w:p>
+      <w:pPr>
+        <w:pStyle w:val="a4"/>
+        <w:numPr>
+          <w:ilvl w:val="0"/>
+          <w:numId w:val="1"/>
+        </w:numPr>
+        <w:spacing w:after="0"/>
+        <w:rPr>
+          <w:rFonts w:ascii="Times New Roman" w:hAnsi="Times New Roman" w:cs="Times New Roman"/>
+          <w:b/>
+          <w:bCs/>
+          <w:sz w:val="24"/>
+          <w:szCs w:val="24"/>
+        </w:rPr>
+      </w:pPr>
+      <w:r>
+        <w:rPr>
+          <w:rFonts w:ascii="Times New Roman" w:hAnsi="Times New Roman" w:cs="Times New Roman"/>
+          <w:b/>
+          <w:bCs/>
+          <w:sz w:val="24"/>
+          <w:szCs w:val="24"/>
+        </w:rPr>
+        <w:t>Переливашка</w:t>
+      </w:r>
+    </w:p>
+    <w:p>
+      <w:pPr>
+        <w:spacing w:after="0"/>
+        <w:ind w:firstLine="708"/>
+        <w:jc w:val="both"/>
+        <w:rPr>
+          <w:rFonts w:ascii="Times New Roman" w:hAnsi="Times New Roman" w:cs="Times New Roman"/>
+          <w:sz w:val="24"/>
+          <w:szCs w:val="24"/>
+        </w:rPr>
+      </w:pPr>
+      <w:r>
+        <w:rPr>
+          <w:rFonts w:ascii="Times New Roman" w:hAnsi="Times New Roman" w:cs="Times New Roman"/>
+          <w:sz w:val="24"/>
+          <w:szCs w:val="24"/>
+        </w:rPr>
+        <w:t>Дано три сосуда заданной емкости и исходное количество воды в них. Необходимо путем переливаний получить заданное количество воды. Метки на сосудах отсутствуют.</w:t>
+      </w:r>
+      <w:r>
+        <w:rPr>
+          <w:rFonts w:ascii="Times New Roman" w:hAnsi="Times New Roman" w:cs="Times New Roman"/>
+          <w:sz w:val="24"/>
+          <w:szCs w:val="24"/>
+        </w:rPr>
+        <w:t xml:space="preserve"> Если решения нет, то вывести сообщение об этом. </w:t>
+      </w:r>
+    </w:p>
+    <w:p>
+      <w:pPr>
+        <w:spacing w:after="0"/>
+        <w:ind w:firstLine="708"/>
+        <w:rPr>
+          <w:rFonts w:ascii="Times New Roman" w:hAnsi="Times New Roman" w:cs="Times New Roman"/>
+          <w:sz w:val="24"/>
+          <w:szCs w:val="24"/>
+        </w:rPr>
+      </w:pPr>
+      <w:r>
+        <w:rPr>
+          <w:rFonts w:ascii="Times New Roman" w:hAnsi="Times New Roman" w:cs="Times New Roman"/>
+          <w:sz w:val="24"/>
+          <w:szCs w:val="24"/>
+        </w:rPr>
+        <w:t>Например:</w:t>
+      </w:r>
+    </w:p>
+    <w:p>
+      <w:pPr>
+        <w:spacing w:after="0"/>
+        <w:ind w:firstLine="708"/>
+        <w:rPr>
+          <w:rFonts w:ascii="Times New Roman" w:hAnsi="Times New Roman" w:cs="Times New Roman"/>
+          <w:sz w:val="24"/>
+          <w:szCs w:val="24"/>
+        </w:rPr>
+      </w:pPr>
+      <w:r>
+        <w:rPr>
+          <w:rFonts w:ascii="Times New Roman" w:hAnsi="Times New Roman" w:cs="Times New Roman"/>
+          <w:sz w:val="24"/>
+          <w:szCs w:val="24"/>
+        </w:rPr>
+        <w:t xml:space="preserve">даны сосуды емкостью 3, 5 и 7 литров. Во </w:t>
+      </w:r>
+      <w:r>
+        <w:rPr>
+          <w:rFonts w:ascii="Times New Roman" w:hAnsi="Times New Roman" w:cs="Times New Roman"/>
+          <w:sz w:val="24"/>
+          <w:szCs w:val="24"/>
+        </w:rPr>
+        <w:t>третьем</w:t>
+      </w:r>
+      <w:r>
+        <w:rPr>
+          <w:rFonts w:ascii="Times New Roman" w:hAnsi="Times New Roman" w:cs="Times New Roman"/>
+          <w:sz w:val="24"/>
+          <w:szCs w:val="24"/>
+        </w:rPr>
+        <w:t xml:space="preserve"> сосуде находится </w:t>
+      </w:r>
+      <w:r>
+        <w:rPr>
+          <w:rFonts w:ascii="Times New Roman" w:hAnsi="Times New Roman" w:cs="Times New Roman"/>
+          <w:sz w:val="24"/>
+          <w:szCs w:val="24"/>
+        </w:rPr>
+        <w:t>7</w:t>
+      </w:r>
+      <w:r>
+        <w:rPr>
+          <w:rFonts w:ascii="Times New Roman" w:hAnsi="Times New Roman" w:cs="Times New Roman"/>
+          <w:sz w:val="24"/>
+          <w:szCs w:val="24"/>
+        </w:rPr>
+        <w:t xml:space="preserve"> литров воды. Необходимо получить </w:t>
+      </w:r>
+      <w:r>
+        <w:rPr>
+          <w:rFonts w:ascii="Times New Roman" w:hAnsi="Times New Roman" w:cs="Times New Roman"/>
+          <w:sz w:val="24"/>
+          <w:szCs w:val="24"/>
+        </w:rPr>
+        <w:t>1</w:t>
+      </w:r>
+      <w:r>
+        <w:rPr>
+          <w:rFonts w:ascii="Times New Roman" w:hAnsi="Times New Roman" w:cs="Times New Roman"/>
+          <w:sz w:val="24"/>
+          <w:szCs w:val="24"/>
+        </w:rPr>
+        <w:t xml:space="preserve"> литр</w:t>
+      </w:r>
+      <w:r>
+        <w:rPr>
+          <w:rFonts w:ascii="Times New Roman" w:hAnsi="Times New Roman" w:cs="Times New Roman"/>
+          <w:sz w:val="24"/>
+          <w:szCs w:val="24"/>
+        </w:rPr>
+        <w:t xml:space="preserve"> воды</w:t>
+      </w:r>
+      <w:r>
+        <w:rPr>
+          <w:rFonts w:ascii="Times New Roman" w:hAnsi="Times New Roman" w:cs="Times New Roman"/>
+          <w:sz w:val="24"/>
+          <w:szCs w:val="24"/>
+        </w:rPr>
+        <w:t xml:space="preserve"> (в любом сосуде)</w:t>
+      </w:r>
+      <w:r>
+        <w:rPr>
+          <w:rFonts w:ascii="Times New Roman" w:hAnsi="Times New Roman" w:cs="Times New Roman"/>
+          <w:sz w:val="24"/>
+          <w:szCs w:val="24"/>
+        </w:rPr>
+        <w:t xml:space="preserve">. </w:t>
+      </w:r>
+    </w:p>
+    <w:p>
+      <w:pPr>
+        <w:spacing w:after="0"/>
+        <w:ind w:firstLine="708"/>
+        <w:rPr>
+          <w:rFonts w:ascii="Times New Roman" w:hAnsi="Times New Roman" w:cs="Times New Roman"/>
+          <w:sz w:val="24"/>
+          <w:szCs w:val="24"/>
+        </w:rPr>
+      </w:pPr>
+      <w:r>
+        <w:rPr>
+          <w:rFonts w:ascii="Times New Roman" w:hAnsi="Times New Roman" w:cs="Times New Roman"/>
+          <w:sz w:val="24"/>
+          <w:szCs w:val="24"/>
+        </w:rPr>
+        <w:t xml:space="preserve">Тогда </w:t>
+      </w:r>
+      <w:r>
+        <w:rPr>
+          <w:rFonts w:ascii="Times New Roman" w:hAnsi="Times New Roman" w:cs="Times New Roman"/>
+          <w:sz w:val="24"/>
+          <w:szCs w:val="24"/>
+        </w:rPr>
+        <w:t xml:space="preserve">возможна следующая </w:t>
+      </w:r>
+      <w:r>
+        <w:rPr>
+          <w:rFonts w:ascii="Times New Roman" w:hAnsi="Times New Roman" w:cs="Times New Roman"/>
+          <w:sz w:val="24"/>
+          <w:szCs w:val="24"/>
+        </w:rPr>
+        <w:t>цепочка переливаний</w:t>
+      </w:r>
+      <w:r>
+        <w:rPr>
+          <w:rFonts w:ascii="Times New Roman" w:hAnsi="Times New Roman" w:cs="Times New Roman"/>
+          <w:sz w:val="24"/>
+          <w:szCs w:val="24"/>
+        </w:rPr>
+        <w:t>:</w:t>
+      </w:r>
+    </w:p>
+    <w:p>
+      <w:pPr>
+        <w:spacing w:after="0"/>
+        <w:rPr>
+          <w:rFonts w:ascii="Times New Roman" w:hAnsi="Times New Roman" w:cs="Times New Roman"/>
+          <w:sz w:val="24"/>
+          <w:szCs w:val="24"/>
+        </w:rPr>
+      </w:pPr>
+      <w:r>
+        <w:rPr>
+          <w:rFonts w:ascii="Times New Roman" w:hAnsi="Times New Roman" w:cs="Times New Roman"/>
+          <w:sz w:val="24"/>
+          <w:szCs w:val="24"/>
+        </w:rPr>
+        <w:t>0 0 7</w:t>
+      </w:r>
+    </w:p>
+    <w:p>
+      <w:pPr>
+        <w:spacing w:after="0"/>
+        <w:rPr>
+          <w:rFonts w:ascii="Times New Roman" w:hAnsi="Times New Roman" w:cs="Times New Roman"/>
+          <w:sz w:val="24"/>
+          <w:szCs w:val="24"/>
+        </w:rPr>
+      </w:pPr>
+      <w:r>
+        <w:rPr>
+          <w:rFonts w:ascii="Times New Roman" w:hAnsi="Times New Roman" w:cs="Times New Roman"/>
+          <w:sz w:val="24"/>
+          <w:szCs w:val="24"/>
+        </w:rPr>
+        <w:t>0 5 2</w:t>
+      </w:r>
+    </w:p>
+    <w:p>
+      <w:pPr>
+        <w:spacing w:after="0"/>
+        <w:rPr>
+          <w:rFonts w:ascii="Times New Roman" w:hAnsi="Times New Roman" w:cs="Times New Roman"/>
+          <w:sz w:val="24"/>
+          <w:szCs w:val="24"/>
+        </w:rPr>
+      </w:pPr>
+      <w:r>
+        <w:rPr>
+          <w:rFonts w:ascii="Times New Roman" w:hAnsi="Times New Roman" w:cs="Times New Roman"/>
+          <w:sz w:val="24"/>
+          <w:szCs w:val="24"/>
+        </w:rPr>
+        <w:t>2 5 0</w:t>
+      </w:r>
+    </w:p>
+    <w:p>
+      <w:pPr>
+        <w:spacing w:after="0"/>
+        <w:rPr>
+          <w:rFonts w:ascii="Times New Roman" w:hAnsi="Times New Roman" w:cs="Times New Roman"/>
+          <w:sz w:val="24"/>
+          <w:szCs w:val="24"/>
+        </w:rPr>
+      </w:pPr>
+      <w:r>
+        <w:rPr>
+          <w:rFonts w:ascii="Times New Roman" w:hAnsi="Times New Roman" w:cs="Times New Roman"/>
+          <w:sz w:val="24"/>
+          <w:szCs w:val="24"/>
+        </w:rPr>
+        <w:t>2 0 5</w:t>
+      </w:r>
+    </w:p>
+    <w:p>
+      <w:pPr>
+        <w:spacing w:after="0"/>
+        <w:rPr>
+          <w:rFonts w:ascii="Times New Roman" w:hAnsi="Times New Roman" w:cs="Times New Roman"/>
+          <w:sz w:val="24"/>
+          <w:szCs w:val="24"/>
+        </w:rPr>
+      </w:pPr>
+      <w:r>
+        <w:rPr>
+          <w:rFonts w:ascii="Times New Roman" w:hAnsi="Times New Roman" w:cs="Times New Roman"/>
+          <w:sz w:val="24"/>
+          <w:szCs w:val="24"/>
+        </w:rPr>
+        <w:t>3 0 4</w:t>
+      </w:r>
+    </w:p>
+    <w:p>
+      <w:pPr>
+        <w:spacing w:after="0"/>
+        <w:rPr>
+          <w:rFonts w:ascii="Times New Roman" w:hAnsi="Times New Roman" w:cs="Times New Roman"/>
+          <w:sz w:val="24"/>
+          <w:szCs w:val="24"/>
+        </w:rPr>
+      </w:pPr>
+      <w:r>
+        <w:rPr>
+          <w:rFonts w:ascii="Times New Roman" w:hAnsi="Times New Roman" w:cs="Times New Roman"/>
+          <w:sz w:val="24"/>
+          <w:szCs w:val="24"/>
+        </w:rPr>
+        <w:t>3 4 0</w:t>
+      </w:r>
+    </w:p>
+    <w:p>
+      <w:pPr>
+        <w:spacing w:after="0"/>
+        <w:rPr>
+          <w:rFonts w:ascii="Times New Roman" w:hAnsi="Times New Roman" w:cs="Times New Roman"/>
+          <w:sz w:val="24"/>
+          <w:szCs w:val="24"/>
+        </w:rPr>
+      </w:pPr>
+      <w:r>
+        <w:rPr>
+          <w:rFonts w:ascii="Times New Roman" w:hAnsi="Times New Roman" w:cs="Times New Roman"/>
+          <w:sz w:val="24"/>
+          <w:szCs w:val="24"/>
+        </w:rPr>
+        <w:lastRenderedPageBreak/>
+        <w:t>3 1 3</w:t>
+      </w:r>
+    </w:p>
+    <w:p>
+      <w:pPr>
+        <w:spacing w:after="0"/>
+        <w:rPr>
+          <w:rFonts w:ascii="Times New Roman" w:hAnsi="Times New Roman" w:cs="Times New Roman"/>
+          <w:sz w:val="24"/>
+          <w:szCs w:val="24"/>
+        </w:rPr>
+      </w:pPr>
+    </w:p>
+    <w:p>
+      <w:pPr>
+        <w:pStyle w:val="a4"/>
+        <w:numPr>
+          <w:ilvl w:val="0"/>
+          <w:numId w:val="1"/>
+        </w:numPr>
+        <w:spacing w:after="0"/>
+        <w:jc w:val="both"/>
+        <w:rPr>
+          <w:rFonts w:ascii="Times New Roman" w:hAnsi="Times New Roman" w:cs="Times New Roman"/>
+          <w:b/>
+          <w:bCs/>
+          <w:sz w:val="24"/>
+          <w:szCs w:val="24"/>
+        </w:rPr>
+      </w:pPr>
+      <w:r>
+        <w:rPr>
+          <w:rFonts w:ascii="Times New Roman" w:hAnsi="Times New Roman" w:cs="Times New Roman"/>
+          <w:b/>
+          <w:bCs/>
+          <w:sz w:val="24"/>
+          <w:szCs w:val="24"/>
+        </w:rPr>
+        <w:t>Кенгуру</w:t>
+      </w:r>
+    </w:p>
+    <w:p>
+      <w:pPr>
+        <w:spacing w:after="0"/>
+        <w:ind w:firstLine="708"/>
+        <w:jc w:val="both"/>
+        <w:rPr>
+          <w:rFonts w:ascii="Times New Roman" w:hAnsi="Times New Roman" w:cs="Times New Roman"/>
+          <w:sz w:val="24"/>
+          <w:szCs w:val="24"/>
+        </w:rPr>
+      </w:pPr>
+      <w:r>
+        <w:rPr>
+          <w:rFonts w:ascii="Times New Roman" w:hAnsi="Times New Roman" w:cs="Times New Roman"/>
+          <w:sz w:val="24"/>
+          <w:szCs w:val="24"/>
+        </w:rPr>
+        <w:t xml:space="preserve">На узенькой дорожке встречаются две семьи кенгуру (по </w:t>
+      </w:r>
+      <w:r>
+        <w:rPr>
+          <w:rFonts w:ascii="Times New Roman" w:hAnsi="Times New Roman" w:cs="Times New Roman"/>
+          <w:sz w:val="24"/>
+          <w:szCs w:val="24"/>
+          <w:lang w:val="en-US"/>
+        </w:rPr>
+        <w:t>N</w:t>
+      </w:r>
+      <w:r>
+        <w:rPr>
+          <w:rFonts w:ascii="Times New Roman" w:hAnsi="Times New Roman" w:cs="Times New Roman"/>
+          <w:sz w:val="24"/>
+          <w:szCs w:val="24"/>
+        </w:rPr>
+        <w:t xml:space="preserve"> </w:t>
+      </w:r>
+      <w:r>
+        <w:rPr>
+          <w:rFonts w:ascii="Times New Roman" w:hAnsi="Times New Roman" w:cs="Times New Roman"/>
+          <w:sz w:val="24"/>
+          <w:szCs w:val="24"/>
+        </w:rPr>
+        <w:t>кенгуру в каждой семье). Между ними одно пустое место. Кенгуру могут либо передвинуться на пустое перед собой место, либо перепрыгнуть через «чужое» кенгуру на пустое мест сзади него. Прыгать через своих нельзя. Необходимо найти последовательность прыжков, в результате которых семьи продолжат свой путь.</w:t>
+      </w:r>
+    </w:p>
+    <w:p>
+      <w:pPr>
+        <w:spacing w:after="0"/>
+        <w:ind w:firstLine="708"/>
+        <w:jc w:val="both"/>
+        <w:rPr>
+          <w:rFonts w:ascii="Times New Roman" w:hAnsi="Times New Roman" w:cs="Times New Roman"/>
+          <w:sz w:val="24"/>
+          <w:szCs w:val="24"/>
+        </w:rPr>
+      </w:pPr>
+      <w:r>
+        <w:rPr>
+          <w:rFonts w:ascii="Times New Roman" w:hAnsi="Times New Roman" w:cs="Times New Roman"/>
+          <w:sz w:val="24"/>
+          <w:szCs w:val="24"/>
+        </w:rPr>
+        <w:t xml:space="preserve">Например: </w:t>
+      </w:r>
+    </w:p>
+    <w:p>
+      <w:pPr>
+        <w:spacing w:after="0"/>
+        <w:ind w:firstLine="708"/>
+        <w:jc w:val="both"/>
+        <w:rPr>
+          <w:rFonts w:ascii="Times New Roman" w:hAnsi="Times New Roman" w:cs="Times New Roman"/>
+          <w:sz w:val="24"/>
+          <w:szCs w:val="24"/>
+        </w:rPr>
+      </w:pPr>
+      <w:r>
+        <w:rPr>
+          <w:rFonts w:ascii="Times New Roman" w:hAnsi="Times New Roman" w:cs="Times New Roman"/>
+          <w:sz w:val="24"/>
+          <w:szCs w:val="24"/>
+        </w:rPr>
+        <w:t>начальная позиция</w:t>
+      </w:r>
+      <w:r>
+        <w:rPr>
+          <w:rFonts w:ascii="Times New Roman" w:hAnsi="Times New Roman" w:cs="Times New Roman"/>
+          <w:sz w:val="24"/>
+          <w:szCs w:val="24"/>
+        </w:rPr>
+        <w:t xml:space="preserve">: </w:t>
+      </w:r>
+      <w:r>
+        <w:rPr>
+          <w:rFonts w:ascii="Times New Roman" w:hAnsi="Times New Roman" w:cs="Times New Roman"/>
+          <w:sz w:val="24"/>
+          <w:szCs w:val="24"/>
+        </w:rPr>
+        <w:t xml:space="preserve"> </w:t>
+      </w:r>
+      <w:r>
+        <w:rPr>
+          <w:rFonts w:ascii="Times New Roman" w:hAnsi="Times New Roman" w:cs="Times New Roman"/>
+          <w:b/>
+          <w:bCs/>
+          <w:sz w:val="24"/>
+          <w:szCs w:val="24"/>
+        </w:rPr>
+        <w:t>&gt;&gt;&gt;</w:t>
+      </w:r>
+      <w:r>
+        <w:rPr>
+          <w:rFonts w:ascii="Times New Roman" w:hAnsi="Times New Roman" w:cs="Times New Roman"/>
+          <w:b/>
+          <w:bCs/>
+          <w:sz w:val="24"/>
+          <w:szCs w:val="24"/>
+        </w:rPr>
+        <w:t xml:space="preserve"> </w:t>
+      </w:r>
+      <w:r>
+        <w:rPr>
+          <w:rFonts w:ascii="Times New Roman" w:hAnsi="Times New Roman" w:cs="Times New Roman"/>
+          <w:b/>
+          <w:bCs/>
+          <w:sz w:val="24"/>
+          <w:szCs w:val="24"/>
+        </w:rPr>
+        <w:t xml:space="preserve"> &lt;&lt;&lt;</w:t>
+      </w:r>
+    </w:p>
+    <w:p>
+      <w:pPr>
+        <w:spacing w:after="0"/>
+        <w:ind w:firstLine="708"/>
+        <w:jc w:val="both"/>
+        <w:rPr>
+          <w:rFonts w:ascii="Times New Roman" w:hAnsi="Times New Roman" w:cs="Times New Roman"/>
+          <w:sz w:val="24"/>
+          <w:szCs w:val="24"/>
+        </w:rPr>
+      </w:pPr>
+      <w:r>
+        <w:rPr>
+          <w:rFonts w:ascii="Times New Roman" w:hAnsi="Times New Roman" w:cs="Times New Roman"/>
+          <w:sz w:val="24"/>
+          <w:szCs w:val="24"/>
+        </w:rPr>
+        <w:t xml:space="preserve">конечная позиция: </w:t>
+      </w:r>
+      <w:r>
+        <w:rPr>
+          <w:rFonts w:ascii="Times New Roman" w:hAnsi="Times New Roman" w:cs="Times New Roman"/>
+          <w:b/>
+          <w:bCs/>
+          <w:sz w:val="24"/>
+          <w:szCs w:val="24"/>
+        </w:rPr>
+        <w:t>&lt;&lt;&lt;  &gt;&gt;&gt;</w:t>
+      </w:r>
+    </w:p>
+    <w:p>
+      <w:pPr>
+        <w:rPr>
+          <w:rFonts w:ascii="Times New Roman" w:hAnsi="Times New Roman" w:cs="Times New Roman"/>
+          <w:sz w:val="24"/>
+          <w:szCs w:val="24"/>
+        </w:rPr>
+      </w:pPr>
+    </w:p>
+    <w:p>
+      <w:pPr>
+        <w:pStyle w:val="a4"/>
+        <w:numPr>
+          <w:ilvl w:val="0"/>
+          <w:numId w:val="1"/>
+        </w:numPr>
+        <w:spacing w:after="0"/>
+        <w:jc w:val="both"/>
+        <w:rPr>
+          <w:rFonts w:ascii="Times New Roman" w:hAnsi="Times New Roman" w:cs="Times New Roman"/>
+          <w:b/>
+          <w:bCs/>
+          <w:sz w:val="24"/>
+          <w:szCs w:val="24"/>
+        </w:rPr>
+      </w:pPr>
+      <w:r>
+        <w:rPr>
+          <w:rFonts w:ascii="Times New Roman" w:hAnsi="Times New Roman" w:cs="Times New Roman"/>
+          <w:b/>
+          <w:bCs/>
+          <w:sz w:val="24"/>
+          <w:szCs w:val="24"/>
+        </w:rPr>
+        <w:t>Пираты</w:t>
+      </w:r>
+    </w:p>
+    <w:p>
+      <w:pPr>
+        <w:spacing w:after="0"/>
+        <w:ind w:firstLine="708"/>
+        <w:jc w:val="both"/>
+        <w:rPr>
+          <w:rFonts w:ascii="Times New Roman" w:hAnsi="Times New Roman" w:cs="Times New Roman"/>
+          <w:sz w:val="24"/>
+          <w:szCs w:val="24"/>
+        </w:rPr>
+      </w:pPr>
+      <w:r>
+        <w:rPr>
+          <w:rFonts w:ascii="Times New Roman" w:hAnsi="Times New Roman" w:cs="Times New Roman"/>
+          <w:sz w:val="24"/>
+          <w:szCs w:val="24"/>
+        </w:rPr>
+        <w:t xml:space="preserve">Четыре пирата нашли сундук с сокровищами. Они хотят переправиться через реку. Пираты весят 45, 50, 60 и 65 кг, сундук — 100 кг, их лодка выдерживает груз не более 200 кг. Сундук можно погрузить в лодку или вытащить из нее только вчетвером. Как им всё-таки всем переправиться, не оставив и сундук? </w:t>
+      </w:r>
+    </w:p>
+    <w:p>
+      <w:pPr>
+        <w:rPr>
+          <w:rFonts w:ascii="Times New Roman" w:hAnsi="Times New Roman" w:cs="Times New Roman"/>
+          <w:sz w:val="24"/>
+          <w:szCs w:val="24"/>
+        </w:rPr>
+      </w:pPr>
+    </w:p>
+    <w:p>
+      <w:pPr>
+        <w:pStyle w:val="a4"/>
+        <w:numPr>
+          <w:ilvl w:val="0"/>
+          <w:numId w:val="1"/>
+        </w:numPr>
+        <w:spacing w:after="0" w:line="240" w:lineRule="auto"/>
+        <w:jc w:val="both"/>
+        <w:rPr>
+          <w:rFonts w:ascii="Times New Roman" w:eastAsia="Times New Roman" w:hAnsi="Times New Roman" w:cs="Times New Roman"/>
+          <w:b/>
+          <w:bCs/>
+          <w:sz w:val="24"/>
+          <w:szCs w:val="24"/>
+          <w:lang w:eastAsia="ru-RU"/>
+        </w:rPr>
+      </w:pPr>
+      <w:r>
+        <w:rPr>
+          <w:rFonts w:ascii="Times New Roman" w:eastAsia="Times New Roman" w:hAnsi="Times New Roman" w:cs="Times New Roman"/>
+          <w:b/>
+          <w:bCs/>
+          <w:sz w:val="24"/>
+          <w:szCs w:val="24"/>
+          <w:lang w:eastAsia="ru-RU"/>
+        </w:rPr>
+        <w:t>Лисица и волчица</w:t>
+      </w:r>
+    </w:p>
+    <w:p>
+      <w:pPr>
+        <w:spacing w:after="0" w:line="240" w:lineRule="auto"/>
+        <w:ind w:firstLine="708"/>
+        <w:jc w:val="both"/>
+        <w:rPr>
+          <w:rFonts w:ascii="Times New Roman" w:eastAsia="Times New Roman" w:hAnsi="Times New Roman" w:cs="Times New Roman"/>
+          <w:sz w:val="24"/>
+          <w:szCs w:val="24"/>
+          <w:lang w:eastAsia="ru-RU"/>
+        </w:rPr>
+      </w:pPr>
+      <w:r>
+        <w:rPr>
+          <w:rFonts w:ascii="Times New Roman" w:eastAsia="Times New Roman" w:hAnsi="Times New Roman" w:cs="Times New Roman"/>
+          <w:sz w:val="24"/>
+          <w:szCs w:val="24"/>
+          <w:lang w:eastAsia="ru-RU"/>
+        </w:rPr>
+        <w:t>К реке подошли Волчица с двумя волчатами и Лисица с двумя лисятами. У берега привязана лодка, которая вмещает только двух зверей. Ситуация осложняется тем, что Волчица с Лисицей не доверяют друг другу и не оставят своих детей в своё отсутствие с другой мамой ни на берегу, ни в лодке. Грести умеют только Лисица и один из лисят. Как им переправиться?</w:t>
+      </w:r>
+    </w:p>
+    <w:p>
+      <w:pPr>
+        <w:spacing w:after="0" w:line="240" w:lineRule="auto"/>
+        <w:ind w:firstLine="708"/>
+        <w:jc w:val="both"/>
+        <w:rPr>
+          <w:rFonts w:ascii="Times New Roman" w:eastAsia="Times New Roman" w:hAnsi="Times New Roman" w:cs="Times New Roman"/>
+          <w:sz w:val="24"/>
+          <w:szCs w:val="24"/>
+          <w:lang w:eastAsia="ru-RU"/>
+        </w:rPr>
+      </w:pPr>
+    </w:p>
+    <w:p>
+      <w:pPr>
+        <w:pStyle w:val="a4"/>
+        <w:numPr>
+          <w:ilvl w:val="0"/>
+          <w:numId w:val="1"/>
+        </w:numPr>
+        <w:spacing w:after="0" w:line="240" w:lineRule="auto"/>
+        <w:jc w:val="both"/>
+        <w:rPr>
+          <w:rFonts w:ascii="Times New Roman" w:eastAsia="Times New Roman" w:hAnsi="Times New Roman" w:cs="Times New Roman"/>
+          <w:b/>
+          <w:bCs/>
+          <w:sz w:val="24"/>
+          <w:szCs w:val="24"/>
+          <w:lang w:eastAsia="ru-RU"/>
+        </w:rPr>
+      </w:pPr>
+      <w:r>
+        <w:rPr>
+          <w:rFonts w:ascii="Times New Roman" w:eastAsia="Times New Roman" w:hAnsi="Times New Roman" w:cs="Times New Roman"/>
+          <w:b/>
+          <w:bCs/>
+          <w:sz w:val="24"/>
+          <w:szCs w:val="24"/>
+          <w:lang w:eastAsia="ru-RU"/>
+        </w:rPr>
+        <w:t>Переход через мост</w:t>
+      </w:r>
+    </w:p>
+    <w:p>
+      <w:pPr>
+        <w:spacing w:after="0" w:line="240" w:lineRule="auto"/>
+        <w:ind w:firstLine="708"/>
+        <w:jc w:val="both"/>
+        <w:rPr>
+          <w:rFonts w:ascii="Times New Roman" w:eastAsia="Times New Roman" w:hAnsi="Times New Roman" w:cs="Times New Roman"/>
+          <w:sz w:val="24"/>
+          <w:szCs w:val="24"/>
+          <w:lang w:eastAsia="ru-RU"/>
+        </w:rPr>
+      </w:pPr>
+      <w:r>
+        <w:rPr>
+          <w:rFonts w:ascii="Times New Roman" w:eastAsia="Times New Roman" w:hAnsi="Times New Roman" w:cs="Times New Roman"/>
+          <w:sz w:val="24"/>
+          <w:szCs w:val="24"/>
+          <w:lang w:eastAsia="ru-RU"/>
+        </w:rPr>
+        <w:t>К мосту в полной темноте подошли четыре человека. Время перехода через мост для них составляет соответственно 1, 2, 4 и 10 минут.</w:t>
+      </w:r>
+    </w:p>
+    <w:p>
+      <w:pPr>
+        <w:spacing w:after="0" w:line="240" w:lineRule="auto"/>
+        <w:ind w:firstLine="708"/>
+        <w:jc w:val="both"/>
+        <w:rPr>
+          <w:rFonts w:ascii="Times New Roman" w:eastAsia="Times New Roman" w:hAnsi="Times New Roman" w:cs="Times New Roman"/>
+          <w:sz w:val="24"/>
+          <w:szCs w:val="24"/>
+          <w:lang w:eastAsia="ru-RU"/>
+        </w:rPr>
+      </w:pPr>
+      <w:r>
+        <w:rPr>
+          <w:rFonts w:ascii="Times New Roman" w:eastAsia="Times New Roman" w:hAnsi="Times New Roman" w:cs="Times New Roman"/>
+          <w:sz w:val="24"/>
+          <w:szCs w:val="24"/>
+          <w:lang w:eastAsia="ru-RU"/>
+        </w:rPr>
+        <w:t>За какое наименьшее время они могут перейти через мост при следующих условиях:</w:t>
+      </w:r>
+    </w:p>
+    <w:p>
+      <w:pPr>
+        <w:pStyle w:val="a4"/>
+        <w:spacing w:after="0" w:line="240" w:lineRule="auto"/>
+        <w:ind w:left="1068"/>
+        <w:jc w:val="both"/>
+        <w:rPr>
+          <w:rFonts w:ascii="Times New Roman" w:eastAsia="Times New Roman" w:hAnsi="Times New Roman" w:cs="Times New Roman"/>
+          <w:sz w:val="24"/>
+          <w:szCs w:val="24"/>
+          <w:lang w:eastAsia="ru-RU"/>
+        </w:rPr>
+      </w:pPr>
+      <w:r>
+        <w:rPr>
+          <w:rFonts w:ascii="Times New Roman" w:eastAsia="Times New Roman" w:hAnsi="Times New Roman" w:cs="Times New Roman"/>
+          <w:sz w:val="24"/>
+          <w:szCs w:val="24"/>
+          <w:lang w:eastAsia="ru-RU"/>
+        </w:rPr>
+        <w:t>- переходить через мост можно только с фонариком;</w:t>
+      </w:r>
+    </w:p>
+    <w:p>
+      <w:pPr>
+        <w:pStyle w:val="a4"/>
+        <w:spacing w:after="0" w:line="240" w:lineRule="auto"/>
+        <w:ind w:left="1068"/>
+        <w:jc w:val="both"/>
+        <w:rPr>
+          <w:rFonts w:ascii="Times New Roman" w:eastAsia="Times New Roman" w:hAnsi="Times New Roman" w:cs="Times New Roman"/>
+          <w:sz w:val="24"/>
+          <w:szCs w:val="24"/>
+          <w:lang w:eastAsia="ru-RU"/>
+        </w:rPr>
+      </w:pPr>
+      <w:r>
+        <w:rPr>
+          <w:rFonts w:ascii="Times New Roman" w:eastAsia="Times New Roman" w:hAnsi="Times New Roman" w:cs="Times New Roman"/>
+          <w:sz w:val="24"/>
+          <w:szCs w:val="24"/>
+          <w:lang w:eastAsia="ru-RU"/>
+        </w:rPr>
+        <w:t>- фонарик только один и передавать его можно только из рук в руки;</w:t>
+      </w:r>
+    </w:p>
+    <w:p>
+      <w:pPr>
+        <w:pStyle w:val="a4"/>
+        <w:spacing w:after="0" w:line="240" w:lineRule="auto"/>
+        <w:ind w:left="1068"/>
+        <w:jc w:val="both"/>
+        <w:rPr>
+          <w:rFonts w:ascii="Times New Roman" w:eastAsia="Times New Roman" w:hAnsi="Times New Roman" w:cs="Times New Roman"/>
+          <w:sz w:val="24"/>
+          <w:szCs w:val="24"/>
+          <w:lang w:eastAsia="ru-RU"/>
+        </w:rPr>
+      </w:pPr>
+      <w:r>
+        <w:rPr>
+          <w:rFonts w:ascii="Times New Roman" w:eastAsia="Times New Roman" w:hAnsi="Times New Roman" w:cs="Times New Roman"/>
+          <w:sz w:val="24"/>
+          <w:szCs w:val="24"/>
+          <w:lang w:eastAsia="ru-RU"/>
+        </w:rPr>
+        <w:t>- одновременно по мосту могут двигаться максимум два человека. При этом время их перехода равно времени перехода самого медленного человека из пары.</w:t>
+      </w:r>
+    </w:p>
+    <w:p>
+      <w:pPr>
+        <w:pStyle w:val="a4"/>
+        <w:spacing w:after="0" w:line="240" w:lineRule="auto"/>
+        <w:ind w:left="1068"/>
+        <w:jc w:val="both"/>
+        <w:rPr>
+          <w:rFonts w:ascii="Times New Roman" w:eastAsia="Times New Roman" w:hAnsi="Times New Roman" w:cs="Times New Roman"/>
+          <w:b/>
+          <w:bCs/>
+          <w:sz w:val="24"/>
+          <w:szCs w:val="24"/>
+          <w:lang w:eastAsia="ru-RU"/>
+        </w:rPr>
+      </w:pPr>
+    </w:p>
+    <w:p>
+      <w:pPr>
+        <w:pStyle w:val="a4"/>
+        <w:numPr>
+          <w:ilvl w:val="0"/>
+          <w:numId w:val="1"/>
+        </w:numPr>
+        <w:spacing w:after="0" w:line="240" w:lineRule="auto"/>
+        <w:jc w:val="both"/>
+        <w:rPr>
+          <w:rFonts w:ascii="Times New Roman" w:eastAsia="Times New Roman" w:hAnsi="Times New Roman" w:cs="Times New Roman"/>
+          <w:sz w:val="24"/>
+          <w:szCs w:val="24"/>
+          <w:lang w:eastAsia="ru-RU"/>
+        </w:rPr>
+      </w:pPr>
+      <w:r>
+        <w:rPr>
+          <w:rFonts w:ascii="Times New Roman" w:eastAsia="Times New Roman" w:hAnsi="Times New Roman" w:cs="Times New Roman"/>
+          <w:b/>
+          <w:bCs/>
+          <w:sz w:val="24"/>
+          <w:szCs w:val="24"/>
+          <w:lang w:eastAsia="ru-RU"/>
+        </w:rPr>
+        <w:t>Железнодорожный узел</w:t>
+      </w:r>
+    </w:p>
+    <w:p>
+      <w:pPr>
+        <w:ind w:firstLine="708"/>
+        <w:jc w:val="both"/>
+        <w:rPr>
+          <w:rFonts w:ascii="Times New Roman" w:hAnsi="Times New Roman" w:cs="Times New Roman"/>
+          <w:sz w:val="24"/>
+          <w:szCs w:val="24"/>
+        </w:rPr>
+      </w:pPr>
+      <w:r>
+        <w:rPr>
+          <w:noProof/>
+        </w:rPr>
+        <w:drawing>
+          <wp:anchor distT="0" distB="0" distL="114300" distR="114300" simplePos="0" relativeHeight="251658240" behindDoc="0" locked="0" layoutInCell="1" allowOverlap="1" wp14:anchorId="13E1F72A" wp14:editId="4F9DA585">
+            <wp:simplePos x="0" y="0"/>
+            <wp:positionH relativeFrom="margin">
+              <wp:align>left</wp:align>
+            </wp:positionH>
+            <wp:positionV relativeFrom="paragraph">
+              <wp:posOffset>351155</wp:posOffset>
+            </wp:positionV>
+            <wp:extent cx="5935980" cy="1935480"/>
+            <wp:effectExtent l="0" t="0" r="7620" b="7620"/>
+            <wp:wrapTopAndBottom/>
+            <wp:docPr id="1" name="Рисунок 1"/>
+            <wp:cNvGraphicFramePr>
+              <a:graphicFrameLocks xmlns:a="http://schemas.openxmlformats.org/drawingml/2006/main" noChangeAspect="1"/>
+            </wp:cNvGraphicFramePr>
+            <a:graphic xmlns:a="http://schemas.openxmlformats.org/drawingml/2006/main">
+              <a:graphicData uri="http://schemas.openxmlformats.org/drawingml/2006/picture">
+                <pic:pic xmlns:pic="http://schemas.openxmlformats.org/drawingml/2006/picture">
+                  <pic:nvPicPr>
+                    <pic:cNvPr id="0" name="Picture 1"/>
+                    <pic:cNvPicPr>
+                      <a:picLocks noChangeAspect="1" noChangeArrowheads="1"/>
+                    </pic:cNvPicPr>
+                  </pic:nvPicPr>
+                  <pic:blipFill>
+                    <a:blip r:embed="rId5">
+                      <a:extLst>
+                        <a:ext uri="{28A0092B-C50C-407E-A947-70E740481C1C}">
+                          <a14:useLocalDpi xmlns:a14="http://schemas.microsoft.com/office/drawing/2010/main" val="0"/>
+                        </a:ext>
+                      </a:extLst>
+                    </a:blip>
+                    <a:srcRect/>
+                    <a:stretch>
+                      <a:fillRect/>
+                    </a:stretch>
+                  </pic:blipFill>
+                  <pic:spPr bwMode="auto">
+                    <a:xfrm>
+                      <a:off x="0" y="0"/>
+                      <a:ext cx="5935980" cy="1935480"/>
+                    </a:xfrm>
+                    <a:prstGeom prst="rect">
+                      <a:avLst/>
+                    </a:prstGeom>
+                    <a:noFill/>
+                    <a:ln>
+                      <a:noFill/>
+                    </a:ln>
+                  </pic:spPr>
+                </pic:pic>
+              </a:graphicData>
+            </a:graphic>
+            <wp14:sizeRelH relativeFrom="page">
+              <wp14:pctWidth>0</wp14:pctWidth>
+            </wp14:sizeRelH>
+            <wp14:sizeRelV relativeFrom="page">
+              <wp14:pctHeight>0</wp14:pctHeight>
+            </wp14:sizeRelV>
+          </wp:anchor>
+        </w:drawing>
+      </w:r>
+      <w:r>
+        <w:rPr>
+          <w:rFonts w:ascii="Times New Roman" w:hAnsi="Times New Roman" w:cs="Times New Roman"/>
+          <w:sz w:val="24"/>
+          <w:szCs w:val="24"/>
+        </w:rPr>
+        <w:t>Имеется железнодорожный узел следующего вида</w:t>
+      </w:r>
+      <w:r>
+        <w:rPr>
+          <w:rFonts w:ascii="Times New Roman" w:hAnsi="Times New Roman" w:cs="Times New Roman"/>
+          <w:sz w:val="24"/>
+          <w:szCs w:val="24"/>
+        </w:rPr>
+        <w:t>:</w:t>
+      </w:r>
+    </w:p>
+    <w:p/>
+    <w:p>
+      <w:pPr>
+        <w:ind w:firstLine="708"/>
+        <w:rPr>
+          <w:rFonts w:ascii="Times New Roman" w:hAnsi="Times New Roman" w:cs="Times New Roman"/>
+          <w:sz w:val="24"/>
+          <w:szCs w:val="24"/>
+        </w:rPr>
+      </w:pPr>
+      <w:r>
+        <w:rPr>
+          <w:rFonts w:ascii="Times New Roman" w:hAnsi="Times New Roman" w:cs="Times New Roman"/>
+          <w:sz w:val="24"/>
+          <w:szCs w:val="24"/>
+        </w:rPr>
+        <w:lastRenderedPageBreak/>
+        <w:t xml:space="preserve">В правой ветке </w:t>
+      </w:r>
+      <w:r>
+        <w:rPr>
+          <w:rFonts w:ascii="Times New Roman" w:hAnsi="Times New Roman" w:cs="Times New Roman"/>
+          <w:sz w:val="24"/>
+          <w:szCs w:val="24"/>
+        </w:rPr>
+        <w:t xml:space="preserve">узла находится состав, состоящий из </w:t>
+      </w:r>
+      <w:r>
+        <w:rPr>
+          <w:rFonts w:ascii="Times New Roman" w:hAnsi="Times New Roman" w:cs="Times New Roman"/>
+          <w:sz w:val="24"/>
+          <w:szCs w:val="24"/>
+          <w:lang w:val="en-US"/>
+        </w:rPr>
+        <w:t>N</w:t>
+      </w:r>
+      <w:r>
+        <w:rPr>
+          <w:rFonts w:ascii="Times New Roman" w:hAnsi="Times New Roman" w:cs="Times New Roman"/>
+          <w:sz w:val="24"/>
+          <w:szCs w:val="24"/>
+        </w:rPr>
+        <w:t xml:space="preserve"> </w:t>
+      </w:r>
+      <w:r>
+        <w:rPr>
+          <w:rFonts w:ascii="Times New Roman" w:hAnsi="Times New Roman" w:cs="Times New Roman"/>
+          <w:sz w:val="24"/>
+          <w:szCs w:val="24"/>
+        </w:rPr>
+        <w:t xml:space="preserve">вагонов одного вида и </w:t>
+      </w:r>
+      <w:r>
+        <w:rPr>
+          <w:rFonts w:ascii="Times New Roman" w:hAnsi="Times New Roman" w:cs="Times New Roman"/>
+          <w:sz w:val="24"/>
+          <w:szCs w:val="24"/>
+          <w:lang w:val="en-US"/>
+        </w:rPr>
+        <w:t>M</w:t>
+      </w:r>
+      <w:r>
+        <w:rPr>
+          <w:rFonts w:ascii="Times New Roman" w:hAnsi="Times New Roman" w:cs="Times New Roman"/>
+          <w:sz w:val="24"/>
+          <w:szCs w:val="24"/>
+        </w:rPr>
+        <w:t xml:space="preserve"> вагонов другого. Необходимо, используя тупик, разделить состав на два, состоящих из вагонов одинакового вида. Предполагается, что в тупик могут поместиться все </w:t>
+      </w:r>
+      <w:r>
+        <w:rPr>
+          <w:rFonts w:ascii="Times New Roman" w:hAnsi="Times New Roman" w:cs="Times New Roman"/>
+          <w:sz w:val="24"/>
+          <w:szCs w:val="24"/>
+          <w:lang w:val="en-US"/>
+        </w:rPr>
+        <w:t>N</w:t>
+      </w:r>
+      <w:r>
+        <w:rPr>
+          <w:rFonts w:ascii="Times New Roman" w:hAnsi="Times New Roman" w:cs="Times New Roman"/>
+          <w:sz w:val="24"/>
+          <w:szCs w:val="24"/>
+        </w:rPr>
+        <w:t>+</w:t>
+      </w:r>
+      <w:r>
+        <w:rPr>
+          <w:rFonts w:ascii="Times New Roman" w:hAnsi="Times New Roman" w:cs="Times New Roman"/>
+          <w:sz w:val="24"/>
+          <w:szCs w:val="24"/>
+          <w:lang w:val="en-US"/>
+        </w:rPr>
+        <w:t>M</w:t>
+      </w:r>
+      <w:r>
+        <w:rPr>
+          <w:rFonts w:ascii="Times New Roman" w:hAnsi="Times New Roman" w:cs="Times New Roman"/>
+          <w:sz w:val="24"/>
+          <w:szCs w:val="24"/>
+        </w:rPr>
+        <w:t xml:space="preserve"> </w:t>
+      </w:r>
+      <w:r>
+        <w:rPr>
+          <w:rFonts w:ascii="Times New Roman" w:hAnsi="Times New Roman" w:cs="Times New Roman"/>
+          <w:sz w:val="24"/>
+          <w:szCs w:val="24"/>
+        </w:rPr>
+        <w:t>вагонов</w:t>
+      </w:r>
+    </w:p>
+    <w:p>
+      <w:pPr>
+        <w:pStyle w:val="a4"/>
+        <w:numPr>
+          <w:ilvl w:val="0"/>
+          <w:numId w:val="1"/>
+        </w:numPr>
+        <w:spacing w:after="0"/>
+        <w:rPr>
+          <w:rFonts w:ascii="Times New Roman" w:hAnsi="Times New Roman" w:cs="Times New Roman"/>
+          <w:b/>
+          <w:bCs/>
+          <w:sz w:val="24"/>
+          <w:szCs w:val="24"/>
+        </w:rPr>
+      </w:pPr>
+      <w:r>
+        <w:rPr>
+          <w:rFonts w:ascii="Times New Roman" w:hAnsi="Times New Roman" w:cs="Times New Roman"/>
+          <w:b/>
+          <w:bCs/>
+          <w:sz w:val="24"/>
+          <w:szCs w:val="24"/>
+        </w:rPr>
+        <w:t>Охотники</w:t>
+      </w:r>
+    </w:p>
+    <w:p>
+      <w:pPr>
+        <w:spacing w:after="0"/>
+        <w:ind w:firstLine="708"/>
+        <w:jc w:val="both"/>
+        <w:rPr>
+          <w:rFonts w:ascii="Times New Roman" w:hAnsi="Times New Roman" w:cs="Times New Roman"/>
+          <w:sz w:val="24"/>
+          <w:szCs w:val="24"/>
+        </w:rPr>
+      </w:pPr>
+      <w:r>
+        <w:rPr>
+          <w:rFonts w:ascii="Times New Roman" w:hAnsi="Times New Roman" w:cs="Times New Roman"/>
+          <w:sz w:val="24"/>
+          <w:szCs w:val="24"/>
+        </w:rPr>
+        <w:t>К реке подошли четверо охотников, каждый из которых весит 60, 65, 70 и 70 кг. На берегу находится лодка грузоподъемностью 130 кг. Найти последовательность переправ, позволяющую переправится на другой берег.</w:t>
+      </w:r>
+    </w:p>
+    <w:p>
+      <w:pPr>
+        <w:spacing w:after="0"/>
+        <w:ind w:firstLine="708"/>
+        <w:jc w:val="both"/>
+        <w:rPr>
+          <w:rFonts w:ascii="Times New Roman" w:hAnsi="Times New Roman" w:cs="Times New Roman"/>
+          <w:sz w:val="24"/>
+          <w:szCs w:val="24"/>
+        </w:rPr>
+      </w:pPr>
+    </w:p>
+    <w:p>
+      <w:pPr>
+        <w:pStyle w:val="a4"/>
+        <w:numPr>
+          <w:ilvl w:val="0"/>
+          <w:numId w:val="1"/>
+        </w:numPr>
+        <w:spacing w:after="0"/>
+        <w:jc w:val="both"/>
+        <w:rPr>
+          <w:rFonts w:ascii="Times New Roman" w:hAnsi="Times New Roman" w:cs="Times New Roman"/>
+          <w:b/>
+          <w:bCs/>
+          <w:sz w:val="24"/>
+          <w:szCs w:val="24"/>
+        </w:rPr>
+      </w:pPr>
+      <w:r>
+        <w:rPr>
+          <w:rFonts w:ascii="Times New Roman" w:hAnsi="Times New Roman" w:cs="Times New Roman"/>
+          <w:b/>
+          <w:bCs/>
+          <w:sz w:val="24"/>
+          <w:szCs w:val="24"/>
+        </w:rPr>
+        <w:t xml:space="preserve">Волки и зайцы. </w:t>
+      </w:r>
+    </w:p>
+    <w:p>
+      <w:pPr>
+        <w:spacing w:after="0"/>
+        <w:ind w:firstLine="708"/>
+        <w:jc w:val="both"/>
+        <w:rPr>
+          <w:rFonts w:ascii="Times New Roman" w:hAnsi="Times New Roman" w:cs="Times New Roman"/>
+          <w:sz w:val="24"/>
+          <w:szCs w:val="24"/>
+        </w:rPr>
+      </w:pPr>
+      <w:r>
+        <w:rPr>
+          <w:rFonts w:ascii="Times New Roman" w:hAnsi="Times New Roman" w:cs="Times New Roman"/>
+          <w:sz w:val="24"/>
+          <w:szCs w:val="24"/>
+        </w:rPr>
+        <w:t xml:space="preserve">К реке одновременно подошли три зайца и три волка. Всем необходимо было переправиться на противоположный берег. У берега стояла лодка, которая могла вместить только двух зверей. Зайцы боязливо поглядывали на волков, так как знали, что во время переправы может всякое случиться. Если во время переправы на берегу число волков и зайцев будет одинаковым, то волки не тронут зайцев; если же число волков превысит число зайцев хотя бы на одного, то волки съедят зайцев. </w:t>
+      </w:r>
+    </w:p>
+    <w:p>
+      <w:pPr>
+        <w:spacing w:after="0"/>
+        <w:ind w:firstLine="708"/>
+        <w:jc w:val="both"/>
+        <w:rPr>
+          <w:rFonts w:ascii="Times New Roman" w:hAnsi="Times New Roman" w:cs="Times New Roman"/>
+          <w:sz w:val="24"/>
+          <w:szCs w:val="24"/>
+        </w:rPr>
+      </w:pPr>
+      <w:r>
+        <w:rPr>
+          <w:rFonts w:ascii="Times New Roman" w:hAnsi="Times New Roman" w:cs="Times New Roman"/>
+          <w:sz w:val="24"/>
+          <w:szCs w:val="24"/>
+        </w:rPr>
+        <w:t xml:space="preserve">Найти последовательность переправ, позволяющую </w:t>
+      </w:r>
+      <w:r>
+        <w:rPr>
+          <w:rFonts w:ascii="Times New Roman" w:hAnsi="Times New Roman" w:cs="Times New Roman"/>
+          <w:sz w:val="24"/>
+          <w:szCs w:val="24"/>
+        </w:rPr>
+        <w:t>всем зверям</w:t>
+      </w:r>
+      <w:r>
+        <w:rPr>
+          <w:rFonts w:ascii="Times New Roman" w:hAnsi="Times New Roman" w:cs="Times New Roman"/>
+          <w:sz w:val="24"/>
+          <w:szCs w:val="24"/>
+        </w:rPr>
+        <w:t>,</w:t>
+      </w:r>
+      <w:r>
+        <w:rPr>
+          <w:rFonts w:ascii="Times New Roman" w:hAnsi="Times New Roman" w:cs="Times New Roman"/>
+          <w:sz w:val="24"/>
+          <w:szCs w:val="24"/>
+        </w:rPr>
+        <w:t xml:space="preserve"> </w:t>
+      </w:r>
+      <w:r>
+        <w:rPr>
+          <w:rFonts w:ascii="Times New Roman" w:hAnsi="Times New Roman" w:cs="Times New Roman"/>
+          <w:sz w:val="24"/>
+          <w:szCs w:val="24"/>
+        </w:rPr>
+        <w:t>переправится на другой берег.</w:t>
+      </w:r>
+    </w:p>
+    <w:p>
+      <w:pPr>
+        <w:spacing w:after="0"/>
+        <w:ind w:firstLine="708"/>
+        <w:jc w:val="both"/>
+        <w:rPr>
+          <w:rFonts w:ascii="Times New Roman" w:hAnsi="Times New Roman" w:cs="Times New Roman"/>
+          <w:sz w:val="24"/>
+          <w:szCs w:val="24"/>
+        </w:rPr>
+      </w:pPr>
+    </w:p>
+    <w:p>
+      <w:pPr>
+        <w:pStyle w:val="a4"/>
+        <w:numPr>
+          <w:ilvl w:val="0"/>
+          <w:numId w:val="1"/>
+        </w:numPr>
+        <w:spacing w:after="0"/>
+        <w:jc w:val="both"/>
+        <w:rPr>
+          <w:rFonts w:ascii="Times New Roman" w:hAnsi="Times New Roman" w:cs="Times New Roman"/>
+          <w:b/>
+          <w:bCs/>
+          <w:sz w:val="24"/>
+          <w:szCs w:val="24"/>
+        </w:rPr>
+      </w:pPr>
+      <w:r>
+        <w:rPr>
+          <w:rFonts w:ascii="Times New Roman" w:hAnsi="Times New Roman" w:cs="Times New Roman"/>
+          <w:b/>
+          <w:bCs/>
+          <w:sz w:val="24"/>
+          <w:szCs w:val="24"/>
+        </w:rPr>
+        <w:t>Ореховый клад.</w:t>
+      </w:r>
+    </w:p>
+    <w:p>
+      <w:pPr>
+        <w:spacing w:after="0"/>
+        <w:ind w:firstLine="708"/>
+        <w:jc w:val="both"/>
+        <w:rPr>
+          <w:rFonts w:ascii="Times New Roman" w:hAnsi="Times New Roman" w:cs="Times New Roman"/>
+          <w:sz w:val="24"/>
+          <w:szCs w:val="24"/>
+        </w:rPr>
+      </w:pPr>
+      <w:r>
+        <w:rPr>
+          <w:rFonts w:ascii="Times New Roman" w:hAnsi="Times New Roman" w:cs="Times New Roman"/>
+          <w:sz w:val="24"/>
+          <w:szCs w:val="24"/>
+        </w:rPr>
+        <w:t xml:space="preserve">Лесная тропинка разделена на </w:t>
+      </w:r>
+      <w:r>
+        <w:rPr>
+          <w:rFonts w:ascii="Times New Roman" w:hAnsi="Times New Roman" w:cs="Times New Roman"/>
+          <w:sz w:val="24"/>
+          <w:szCs w:val="24"/>
+          <w:lang w:val="en-US"/>
+        </w:rPr>
+        <w:t>N</w:t>
+      </w:r>
+      <w:r>
+        <w:rPr>
+          <w:rFonts w:ascii="Times New Roman" w:hAnsi="Times New Roman" w:cs="Times New Roman"/>
+          <w:sz w:val="24"/>
+          <w:szCs w:val="24"/>
+        </w:rPr>
+        <w:t xml:space="preserve"> клеток. Бельчонок закопал в клетке номер </w:t>
+      </w:r>
+      <w:r>
+        <w:rPr>
+          <w:rFonts w:ascii="Times New Roman" w:hAnsi="Times New Roman" w:cs="Times New Roman"/>
+          <w:sz w:val="24"/>
+          <w:szCs w:val="24"/>
+          <w:lang w:val="en-US"/>
+        </w:rPr>
+        <w:t>M</w:t>
+      </w:r>
+      <w:r>
+        <w:rPr>
+          <w:rFonts w:ascii="Times New Roman" w:hAnsi="Times New Roman" w:cs="Times New Roman"/>
+          <w:sz w:val="24"/>
+          <w:szCs w:val="24"/>
+        </w:rPr>
+        <w:t xml:space="preserve"> клад с орехами. </w:t>
+      </w:r>
+      <w:r>
+        <w:rPr>
+          <w:rFonts w:ascii="Times New Roman" w:hAnsi="Times New Roman" w:cs="Times New Roman"/>
+          <w:sz w:val="24"/>
+          <w:szCs w:val="24"/>
+        </w:rPr>
+        <w:t xml:space="preserve">Сам бельчонок </w:t>
+      </w:r>
+      <w:r>
+        <w:rPr>
+          <w:rFonts w:ascii="Times New Roman" w:hAnsi="Times New Roman" w:cs="Times New Roman"/>
+          <w:sz w:val="24"/>
+          <w:szCs w:val="24"/>
+        </w:rPr>
+        <w:t xml:space="preserve">находится </w:t>
+      </w:r>
+      <w:r>
+        <w:rPr>
+          <w:rFonts w:ascii="Times New Roman" w:hAnsi="Times New Roman" w:cs="Times New Roman"/>
+          <w:sz w:val="24"/>
+          <w:szCs w:val="24"/>
+        </w:rPr>
+        <w:t>в</w:t>
+      </w:r>
+      <w:r>
+        <w:rPr>
+          <w:rFonts w:ascii="Times New Roman" w:hAnsi="Times New Roman" w:cs="Times New Roman"/>
+          <w:sz w:val="24"/>
+          <w:szCs w:val="24"/>
+        </w:rPr>
+        <w:t xml:space="preserve"> клетке номер 1. </w:t>
+      </w:r>
+      <w:r>
+        <w:rPr>
+          <w:rFonts w:ascii="Times New Roman" w:hAnsi="Times New Roman" w:cs="Times New Roman"/>
+          <w:sz w:val="24"/>
+          <w:szCs w:val="24"/>
+        </w:rPr>
+        <w:t xml:space="preserve">Для каждой клетки известно, расстояние (в клетках) прыжка вперед или назад. Необходимо найти последовательность прыжков, приводящих к кладу (или указать, что такой последовательности нет). </w:t>
+      </w:r>
+    </w:p>
+    <w:p>
+      <w:pPr>
+        <w:spacing w:after="0"/>
+        <w:ind w:firstLine="708"/>
+        <w:jc w:val="both"/>
+        <w:rPr>
+          <w:rFonts w:ascii="Times New Roman" w:hAnsi="Times New Roman" w:cs="Times New Roman"/>
+          <w:sz w:val="24"/>
+          <w:szCs w:val="24"/>
+        </w:rPr>
+      </w:pPr>
+      <w:r>
+        <w:rPr>
+          <w:rFonts w:ascii="Times New Roman" w:hAnsi="Times New Roman" w:cs="Times New Roman"/>
+          <w:sz w:val="24"/>
+          <w:szCs w:val="24"/>
+        </w:rPr>
+        <w:t xml:space="preserve"> </w:t>
+      </w:r>
+    </w:p>
+    <w:p>
+      <w:pPr>
+        <w:pStyle w:val="a4"/>
+        <w:numPr>
+          <w:ilvl w:val="0"/>
+          <w:numId w:val="1"/>
+        </w:numPr>
+        <w:spacing w:after="0"/>
+        <w:jc w:val="both"/>
+        <w:rPr>
+          <w:rFonts w:ascii="Times New Roman" w:hAnsi="Times New Roman" w:cs="Times New Roman"/>
+          <w:b/>
+          <w:bCs/>
+          <w:sz w:val="24"/>
+          <w:szCs w:val="24"/>
+        </w:rPr>
+      </w:pPr>
+      <w:r>
+        <w:rPr>
+          <w:rFonts w:ascii="Times New Roman" w:hAnsi="Times New Roman" w:cs="Times New Roman"/>
+          <w:b/>
+          <w:bCs/>
+          <w:sz w:val="24"/>
+          <w:szCs w:val="24"/>
+        </w:rPr>
+        <w:t>Десантники</w:t>
+      </w:r>
+    </w:p>
+    <w:p>
+      <w:pPr>
+        <w:spacing w:after="0"/>
+        <w:ind w:firstLine="708"/>
+        <w:jc w:val="both"/>
+        <w:rPr>
+          <w:rFonts w:ascii="Times New Roman" w:hAnsi="Times New Roman" w:cs="Times New Roman"/>
+          <w:sz w:val="24"/>
+          <w:szCs w:val="24"/>
+        </w:rPr>
+      </w:pPr>
+      <w:r>
+        <w:rPr>
+          <w:rFonts w:ascii="Times New Roman" w:hAnsi="Times New Roman" w:cs="Times New Roman"/>
+          <w:sz w:val="24"/>
+          <w:szCs w:val="24"/>
+        </w:rPr>
+        <w:t xml:space="preserve">Отряд из </w:t>
+      </w:r>
+      <w:r>
+        <w:rPr>
+          <w:rFonts w:ascii="Times New Roman" w:hAnsi="Times New Roman" w:cs="Times New Roman"/>
+          <w:sz w:val="24"/>
+          <w:szCs w:val="24"/>
+          <w:lang w:val="en-US"/>
+        </w:rPr>
+        <w:t>M</w:t>
+      </w:r>
+      <w:r>
+        <w:rPr>
+          <w:rFonts w:ascii="Times New Roman" w:hAnsi="Times New Roman" w:cs="Times New Roman"/>
+          <w:sz w:val="24"/>
+          <w:szCs w:val="24"/>
+        </w:rPr>
+        <w:t xml:space="preserve"> десантников был сброшен на поле размером </w:t>
+      </w:r>
+      <w:r>
+        <w:rPr>
+          <w:rFonts w:ascii="Times New Roman" w:hAnsi="Times New Roman" w:cs="Times New Roman"/>
+          <w:sz w:val="24"/>
+          <w:szCs w:val="24"/>
+          <w:lang w:val="en-US"/>
+        </w:rPr>
+        <w:t>N</w:t>
+      </w:r>
+      <w:r>
+        <w:rPr>
+          <w:rFonts w:ascii="Times New Roman" w:hAnsi="Times New Roman" w:cs="Times New Roman"/>
+          <w:sz w:val="24"/>
+          <w:szCs w:val="24"/>
+        </w:rPr>
+        <w:t>*</w:t>
+      </w:r>
+      <w:r>
+        <w:rPr>
+          <w:rFonts w:ascii="Times New Roman" w:hAnsi="Times New Roman" w:cs="Times New Roman"/>
+          <w:sz w:val="24"/>
+          <w:szCs w:val="24"/>
+          <w:lang w:val="en-US"/>
+        </w:rPr>
+        <w:t>N</w:t>
+      </w:r>
+      <w:r>
+        <w:rPr>
+          <w:rFonts w:ascii="Times New Roman" w:hAnsi="Times New Roman" w:cs="Times New Roman"/>
+          <w:sz w:val="24"/>
+          <w:szCs w:val="24"/>
+        </w:rPr>
+        <w:t xml:space="preserve"> (</w:t>
+      </w:r>
+      <w:r>
+        <w:rPr>
+          <w:rFonts w:ascii="Times New Roman" w:hAnsi="Times New Roman" w:cs="Times New Roman"/>
+          <w:sz w:val="24"/>
+          <w:szCs w:val="24"/>
+          <w:lang w:val="en-US"/>
+        </w:rPr>
+        <w:t>M</w:t>
+      </w:r>
+      <w:r>
+        <w:rPr>
+          <w:rFonts w:ascii="Times New Roman" w:hAnsi="Times New Roman" w:cs="Times New Roman"/>
+          <w:sz w:val="24"/>
+          <w:szCs w:val="24"/>
+        </w:rPr>
+        <w:t>&lt;</w:t>
+      </w:r>
+      <w:r>
+        <w:rPr>
+          <w:rFonts w:ascii="Times New Roman" w:hAnsi="Times New Roman" w:cs="Times New Roman"/>
+          <w:sz w:val="24"/>
+          <w:szCs w:val="24"/>
+          <w:lang w:val="en-US"/>
+        </w:rPr>
+        <w:t>N</w:t>
+      </w:r>
+      <w:r>
+        <w:rPr>
+          <w:rFonts w:ascii="Times New Roman" w:hAnsi="Times New Roman" w:cs="Times New Roman"/>
+          <w:sz w:val="24"/>
+          <w:szCs w:val="24"/>
+        </w:rPr>
+        <w:t>)</w:t>
+      </w:r>
+      <w:r>
+        <w:rPr>
+          <w:rFonts w:ascii="Times New Roman" w:hAnsi="Times New Roman" w:cs="Times New Roman"/>
+          <w:sz w:val="24"/>
+          <w:szCs w:val="24"/>
+        </w:rPr>
+        <w:t>. Координаты начального их приземления случайны.</w:t>
+      </w:r>
+      <w:r>
+        <w:rPr>
+          <w:rFonts w:ascii="Times New Roman" w:hAnsi="Times New Roman" w:cs="Times New Roman"/>
+          <w:sz w:val="24"/>
+          <w:szCs w:val="24"/>
+        </w:rPr>
+        <w:t xml:space="preserve"> Передвигаться по полю десантники могут вверх, вниз, налево и направо на одну клетку (на уже занятую клетку передвижение невозможно). Необходимо выстроить десантников в колонну (по вертикали и горизонтали) за минимальное число ходов.</w:t>
+      </w:r>
+    </w:p>
+    <w:p>
+      <w:pPr>
+        <w:spacing w:after="0"/>
+        <w:ind w:firstLine="708"/>
+        <w:jc w:val="both"/>
+        <w:rPr>
+          <w:rFonts w:ascii="Times New Roman" w:hAnsi="Times New Roman" w:cs="Times New Roman"/>
+          <w:sz w:val="24"/>
+          <w:szCs w:val="24"/>
+        </w:rPr>
+      </w:pPr>
+    </w:p>
+    <w:p>
+      <w:pPr>
+        <w:pStyle w:val="a4"/>
+        <w:numPr>
+          <w:ilvl w:val="0"/>
+          <w:numId w:val="1"/>
+        </w:numPr>
+        <w:spacing w:after="0"/>
+        <w:jc w:val="both"/>
+        <w:rPr>
+          <w:rFonts w:ascii="Times New Roman" w:hAnsi="Times New Roman" w:cs="Times New Roman"/>
+          <w:b/>
+          <w:bCs/>
+          <w:sz w:val="24"/>
+          <w:szCs w:val="24"/>
+          <w:lang w:val="en-US"/>
+        </w:rPr>
+      </w:pPr>
+      <w:r>
+        <w:rPr>
+          <w:rFonts w:ascii="Times New Roman" w:hAnsi="Times New Roman" w:cs="Times New Roman"/>
+          <w:b/>
+          <w:bCs/>
+          <w:sz w:val="24"/>
+          <w:szCs w:val="24"/>
+        </w:rPr>
+        <w:t>Фишки</w:t>
+      </w:r>
+    </w:p>
+    <w:p>
+      <w:pPr>
+        <w:spacing w:after="0"/>
+        <w:ind w:firstLine="708"/>
+        <w:jc w:val="both"/>
+        <w:rPr>
+          <w:rFonts w:ascii="Times New Roman" w:hAnsi="Times New Roman" w:cs="Times New Roman"/>
+          <w:sz w:val="24"/>
+          <w:szCs w:val="24"/>
+        </w:rPr>
+      </w:pPr>
+      <w:r>
+        <w:rPr>
+          <w:rFonts w:ascii="Times New Roman" w:hAnsi="Times New Roman" w:cs="Times New Roman"/>
+          <w:sz w:val="24"/>
+          <w:szCs w:val="24"/>
+        </w:rPr>
+        <w:t xml:space="preserve">Дана полоска, состоящая из </w:t>
+      </w:r>
+      <w:r>
+        <w:rPr>
+          <w:rFonts w:ascii="Times New Roman" w:hAnsi="Times New Roman" w:cs="Times New Roman"/>
+          <w:sz w:val="24"/>
+          <w:szCs w:val="24"/>
+          <w:lang w:val="en-US"/>
+        </w:rPr>
+        <w:t>N</w:t>
+      </w:r>
+      <w:r>
+        <w:rPr>
+          <w:rFonts w:ascii="Times New Roman" w:hAnsi="Times New Roman" w:cs="Times New Roman"/>
+          <w:sz w:val="24"/>
+          <w:szCs w:val="24"/>
+        </w:rPr>
+        <w:t xml:space="preserve"> клеток. На ней в случайном порядке находится (</w:t>
+      </w:r>
+      <w:r>
+        <w:rPr>
+          <w:rFonts w:ascii="Times New Roman" w:hAnsi="Times New Roman" w:cs="Times New Roman"/>
+          <w:sz w:val="24"/>
+          <w:szCs w:val="24"/>
+          <w:lang w:val="en-US"/>
+        </w:rPr>
+        <w:t>N</w:t>
+      </w:r>
+      <w:r>
+        <w:rPr>
+          <w:rFonts w:ascii="Times New Roman" w:hAnsi="Times New Roman" w:cs="Times New Roman"/>
+          <w:sz w:val="24"/>
+          <w:szCs w:val="24"/>
+        </w:rPr>
+        <w:t>-2) пронумерованных фиш</w:t>
+      </w:r>
+      <w:r>
+        <w:rPr>
+          <w:rFonts w:ascii="Times New Roman" w:hAnsi="Times New Roman" w:cs="Times New Roman"/>
+          <w:sz w:val="24"/>
+          <w:szCs w:val="24"/>
+        </w:rPr>
+        <w:t>ек</w:t>
+      </w:r>
+      <w:r>
+        <w:rPr>
+          <w:rFonts w:ascii="Times New Roman" w:hAnsi="Times New Roman" w:cs="Times New Roman"/>
+          <w:sz w:val="24"/>
+          <w:szCs w:val="24"/>
+        </w:rPr>
+        <w:t xml:space="preserve">. </w:t>
+      </w:r>
+      <w:r>
+        <w:rPr>
+          <w:rFonts w:ascii="Times New Roman" w:hAnsi="Times New Roman" w:cs="Times New Roman"/>
+          <w:sz w:val="24"/>
+          <w:szCs w:val="24"/>
+        </w:rPr>
+        <w:t>Необходимо упорядочить фишки по возрастанию номеров.</w:t>
+      </w:r>
+    </w:p>
+    <w:p>
+      <w:pPr>
+        <w:spacing w:after="0"/>
+        <w:ind w:firstLine="708"/>
+        <w:jc w:val="both"/>
+        <w:rPr>
+          <w:rFonts w:ascii="Times New Roman" w:hAnsi="Times New Roman" w:cs="Times New Roman"/>
+          <w:sz w:val="24"/>
+          <w:szCs w:val="24"/>
+        </w:rPr>
+      </w:pPr>
+      <w:r>
+        <w:rPr>
+          <w:rFonts w:ascii="Times New Roman" w:hAnsi="Times New Roman" w:cs="Times New Roman"/>
+          <w:sz w:val="24"/>
+          <w:szCs w:val="24"/>
+        </w:rPr>
+        <w:t>Например, из положения:</w:t>
+      </w:r>
+    </w:p>
+    <w:tbl>
+      <w:tblPr>
+        <w:tblStyle w:val="a3"/>
+        <w:tblW w:w="0" w:type="auto"/>
+        <w:tblLook w:val="04A0" w:firstRow="1" w:lastRow="0" w:firstColumn="1" w:lastColumn="0" w:noHBand="0" w:noVBand="1"/>
+      </w:tblPr>
+      <w:tblGrid>
+        <w:gridCol w:w="778"/>
+        <w:gridCol w:w="778"/>
+        <w:gridCol w:w="778"/>
+        <w:gridCol w:w="779"/>
+        <w:gridCol w:w="779"/>
+        <w:gridCol w:w="779"/>
+        <w:gridCol w:w="779"/>
+        <w:gridCol w:w="779"/>
+        <w:gridCol w:w="779"/>
+        <w:gridCol w:w="779"/>
+        <w:gridCol w:w="779"/>
+        <w:gridCol w:w="779"/>
+      </w:tblGrid>
+      <w:tr>
+        <w:tc>
+          <w:tcPr>
+            <w:tcW w:w="778" w:type="dxa"/>
+          </w:tcPr>
+          <w:p>
+            <w:pPr>
+              <w:jc w:val="center"/>
+              <w:rPr>
+                <w:rFonts w:ascii="Times New Roman" w:hAnsi="Times New Roman" w:cs="Times New Roman"/>
+                <w:sz w:val="24"/>
+                <w:szCs w:val="24"/>
+              </w:rPr>
+            </w:pPr>
+          </w:p>
+        </w:tc>
+        <w:tc>
+          <w:tcPr>
+            <w:tcW w:w="778" w:type="dxa"/>
+          </w:tcPr>
+          <w:p>
+            <w:pPr>
+              <w:jc w:val="center"/>
+              <w:rPr>
+                <w:rFonts w:ascii="Times New Roman" w:hAnsi="Times New Roman" w:cs="Times New Roman"/>
+                <w:sz w:val="24"/>
+                <w:szCs w:val="24"/>
+              </w:rPr>
+            </w:pPr>
+            <w:r>
+              <w:rPr>
+                <w:rFonts w:ascii="Times New Roman" w:hAnsi="Times New Roman" w:cs="Times New Roman"/>
+                <w:sz w:val="24"/>
+                <w:szCs w:val="24"/>
+              </w:rPr>
+              <w:t>2</w:t>
+            </w:r>
+          </w:p>
+        </w:tc>
+        <w:tc>
+          <w:tcPr>
+            <w:tcW w:w="778" w:type="dxa"/>
+          </w:tcPr>
+          <w:p>
+            <w:pPr>
+              <w:jc w:val="center"/>
+              <w:rPr>
+                <w:rFonts w:ascii="Times New Roman" w:hAnsi="Times New Roman" w:cs="Times New Roman"/>
+                <w:sz w:val="24"/>
+                <w:szCs w:val="24"/>
+              </w:rPr>
+            </w:pPr>
+            <w:r>
+              <w:rPr>
+                <w:rFonts w:ascii="Times New Roman" w:hAnsi="Times New Roman" w:cs="Times New Roman"/>
+                <w:sz w:val="24"/>
+                <w:szCs w:val="24"/>
+              </w:rPr>
+              <w:t>8</w:t>
+            </w:r>
+          </w:p>
+        </w:tc>
+        <w:tc>
+          <w:tcPr>
+            <w:tcW w:w="779" w:type="dxa"/>
+          </w:tcPr>
+          <w:p>
+            <w:pPr>
+              <w:jc w:val="center"/>
+              <w:rPr>
+                <w:rFonts w:ascii="Times New Roman" w:hAnsi="Times New Roman" w:cs="Times New Roman"/>
+                <w:sz w:val="24"/>
+                <w:szCs w:val="24"/>
+              </w:rPr>
+            </w:pPr>
+            <w:r>
+              <w:rPr>
+                <w:rFonts w:ascii="Times New Roman" w:hAnsi="Times New Roman" w:cs="Times New Roman"/>
+                <w:sz w:val="24"/>
+                <w:szCs w:val="24"/>
+              </w:rPr>
+              <w:t>10</w:t>
+            </w:r>
+          </w:p>
+        </w:tc>
+        <w:tc>
+          <w:tcPr>
+            <w:tcW w:w="779" w:type="dxa"/>
+          </w:tcPr>
+          <w:p>
+            <w:pPr>
+              <w:jc w:val="center"/>
+              <w:rPr>
+                <w:rFonts w:ascii="Times New Roman" w:hAnsi="Times New Roman" w:cs="Times New Roman"/>
+                <w:sz w:val="24"/>
+                <w:szCs w:val="24"/>
+              </w:rPr>
+            </w:pPr>
+            <w:r>
+              <w:rPr>
+                <w:rFonts w:ascii="Times New Roman" w:hAnsi="Times New Roman" w:cs="Times New Roman"/>
+                <w:sz w:val="24"/>
+                <w:szCs w:val="24"/>
+              </w:rPr>
+              <w:t>3</w:t>
+            </w:r>
+          </w:p>
+        </w:tc>
+        <w:tc>
+          <w:tcPr>
+            <w:tcW w:w="779" w:type="dxa"/>
+          </w:tcPr>
+          <w:p>
+            <w:pPr>
+              <w:jc w:val="center"/>
+              <w:rPr>
+                <w:rFonts w:ascii="Times New Roman" w:hAnsi="Times New Roman" w:cs="Times New Roman"/>
+                <w:sz w:val="24"/>
+                <w:szCs w:val="24"/>
+              </w:rPr>
+            </w:pPr>
+          </w:p>
+        </w:tc>
+        <w:tc>
+          <w:tcPr>
+            <w:tcW w:w="779" w:type="dxa"/>
+          </w:tcPr>
+          <w:p>
+            <w:pPr>
+              <w:jc w:val="center"/>
+              <w:rPr>
+                <w:rFonts w:ascii="Times New Roman" w:hAnsi="Times New Roman" w:cs="Times New Roman"/>
+                <w:sz w:val="24"/>
+                <w:szCs w:val="24"/>
+              </w:rPr>
+            </w:pPr>
+            <w:r>
+              <w:rPr>
+                <w:rFonts w:ascii="Times New Roman" w:hAnsi="Times New Roman" w:cs="Times New Roman"/>
+                <w:sz w:val="24"/>
+                <w:szCs w:val="24"/>
+              </w:rPr>
+              <w:t>4</w:t>
+            </w:r>
+          </w:p>
+        </w:tc>
+        <w:tc>
+          <w:tcPr>
+            <w:tcW w:w="779" w:type="dxa"/>
+          </w:tcPr>
+          <w:p>
+            <w:pPr>
+              <w:jc w:val="center"/>
+              <w:rPr>
+                <w:rFonts w:ascii="Times New Roman" w:hAnsi="Times New Roman" w:cs="Times New Roman"/>
+                <w:sz w:val="24"/>
+                <w:szCs w:val="24"/>
+              </w:rPr>
+            </w:pPr>
+            <w:r>
+              <w:rPr>
+                <w:rFonts w:ascii="Times New Roman" w:hAnsi="Times New Roman" w:cs="Times New Roman"/>
+                <w:sz w:val="24"/>
+                <w:szCs w:val="24"/>
+              </w:rPr>
+              <w:t>7</w:t>
+            </w:r>
+          </w:p>
+        </w:tc>
+        <w:tc>
+          <w:tcPr>
+            <w:tcW w:w="779" w:type="dxa"/>
+          </w:tcPr>
+          <w:p>
+            <w:pPr>
+              <w:jc w:val="center"/>
+              <w:rPr>
+                <w:rFonts w:ascii="Times New Roman" w:hAnsi="Times New Roman" w:cs="Times New Roman"/>
+                <w:sz w:val="24"/>
+                <w:szCs w:val="24"/>
+              </w:rPr>
+            </w:pPr>
+            <w:r>
+              <w:rPr>
+                <w:rFonts w:ascii="Times New Roman" w:hAnsi="Times New Roman" w:cs="Times New Roman"/>
+                <w:sz w:val="24"/>
+                <w:szCs w:val="24"/>
+              </w:rPr>
+              <w:t>5</w:t>
+            </w:r>
+          </w:p>
+        </w:tc>
+        <w:tc>
+          <w:tcPr>
+            <w:tcW w:w="779" w:type="dxa"/>
+          </w:tcPr>
+          <w:p>
+            <w:pPr>
+              <w:jc w:val="center"/>
+              <w:rPr>
+                <w:rFonts w:ascii="Times New Roman" w:hAnsi="Times New Roman" w:cs="Times New Roman"/>
+                <w:sz w:val="24"/>
+                <w:szCs w:val="24"/>
+              </w:rPr>
+            </w:pPr>
+            <w:r>
+              <w:rPr>
+                <w:rFonts w:ascii="Times New Roman" w:hAnsi="Times New Roman" w:cs="Times New Roman"/>
+                <w:sz w:val="24"/>
+                <w:szCs w:val="24"/>
+              </w:rPr>
+              <w:t>6</w:t>
+            </w:r>
+          </w:p>
+        </w:tc>
+        <w:tc>
+          <w:tcPr>
+            <w:tcW w:w="779" w:type="dxa"/>
+          </w:tcPr>
+          <w:p>
+            <w:pPr>
+              <w:jc w:val="center"/>
+              <w:rPr>
+                <w:rFonts w:ascii="Times New Roman" w:hAnsi="Times New Roman" w:cs="Times New Roman"/>
+                <w:sz w:val="24"/>
+                <w:szCs w:val="24"/>
+              </w:rPr>
+            </w:pPr>
+            <w:r>
+              <w:rPr>
+                <w:rFonts w:ascii="Times New Roman" w:hAnsi="Times New Roman" w:cs="Times New Roman"/>
+                <w:sz w:val="24"/>
+                <w:szCs w:val="24"/>
+              </w:rPr>
+              <w:t>9</w:t>
+            </w:r>
+          </w:p>
+        </w:tc>
+        <w:tc>
+          <w:tcPr>
+            <w:tcW w:w="779" w:type="dxa"/>
+          </w:tcPr>
+          <w:p>
+            <w:pPr>
+              <w:jc w:val="center"/>
+              <w:rPr>
+                <w:rFonts w:ascii="Times New Roman" w:hAnsi="Times New Roman" w:cs="Times New Roman"/>
+                <w:sz w:val="24"/>
+                <w:szCs w:val="24"/>
+              </w:rPr>
+            </w:pPr>
+            <w:r>
+              <w:rPr>
+                <w:rFonts w:ascii="Times New Roman" w:hAnsi="Times New Roman" w:cs="Times New Roman"/>
+                <w:sz w:val="24"/>
+                <w:szCs w:val="24"/>
+              </w:rPr>
+              <w:t>1</w:t>
+            </w:r>
+          </w:p>
+        </w:tc>
+      </w:tr>
+    </w:tbl>
+    <w:p>
+      <w:pPr>
+        <w:spacing w:after="0"/>
+        <w:ind w:firstLine="708"/>
+        <w:jc w:val="both"/>
+        <w:rPr>
+          <w:rFonts w:ascii="Times New Roman" w:hAnsi="Times New Roman" w:cs="Times New Roman"/>
+          <w:sz w:val="24"/>
+          <w:szCs w:val="24"/>
+        </w:rPr>
+      </w:pPr>
+    </w:p>
+    <w:p>
+      <w:pPr>
+        <w:spacing w:after="0"/>
+        <w:ind w:firstLine="708"/>
+        <w:jc w:val="both"/>
+        <w:rPr>
+          <w:rFonts w:ascii="Times New Roman" w:hAnsi="Times New Roman" w:cs="Times New Roman"/>
+          <w:sz w:val="24"/>
+          <w:szCs w:val="24"/>
+        </w:rPr>
+      </w:pPr>
+      <w:r>
+        <w:rPr>
+          <w:rFonts w:ascii="Times New Roman" w:hAnsi="Times New Roman" w:cs="Times New Roman"/>
+          <w:sz w:val="24"/>
+          <w:szCs w:val="24"/>
+        </w:rPr>
+        <w:t>Получить:</w:t>
+      </w:r>
+    </w:p>
+    <w:tbl>
+      <w:tblPr>
+        <w:tblStyle w:val="a3"/>
+        <w:tblW w:w="0" w:type="auto"/>
+        <w:tblLook w:val="04A0" w:firstRow="1" w:lastRow="0" w:firstColumn="1" w:lastColumn="0" w:noHBand="0" w:noVBand="1"/>
+      </w:tblPr>
+      <w:tblGrid>
+        <w:gridCol w:w="778"/>
+        <w:gridCol w:w="778"/>
+        <w:gridCol w:w="778"/>
+        <w:gridCol w:w="779"/>
+        <w:gridCol w:w="779"/>
+        <w:gridCol w:w="779"/>
+        <w:gridCol w:w="779"/>
+        <w:gridCol w:w="779"/>
+        <w:gridCol w:w="779"/>
+        <w:gridCol w:w="779"/>
+        <w:gridCol w:w="779"/>
+        <w:gridCol w:w="779"/>
+      </w:tblGrid>
+      <w:tr>
+        <w:tc>
+          <w:tcPr>
+            <w:tcW w:w="778" w:type="dxa"/>
+          </w:tcPr>
+          <w:p>
+            <w:pPr>
+              <w:jc w:val="center"/>
+              <w:rPr>
+                <w:rFonts w:ascii="Times New Roman" w:hAnsi="Times New Roman" w:cs="Times New Roman"/>
+                <w:sz w:val="24"/>
+                <w:szCs w:val="24"/>
+              </w:rPr>
+            </w:pPr>
+            <w:r>
+              <w:rPr>
+                <w:rFonts w:ascii="Times New Roman" w:hAnsi="Times New Roman" w:cs="Times New Roman"/>
+                <w:sz w:val="24"/>
+                <w:szCs w:val="24"/>
+              </w:rPr>
+              <w:t>1</w:t>
+            </w:r>
+          </w:p>
+        </w:tc>
+        <w:tc>
+          <w:tcPr>
+            <w:tcW w:w="778" w:type="dxa"/>
+          </w:tcPr>
+          <w:p>
+            <w:pPr>
+              <w:jc w:val="center"/>
+              <w:rPr>
+                <w:rFonts w:ascii="Times New Roman" w:hAnsi="Times New Roman" w:cs="Times New Roman"/>
+                <w:sz w:val="24"/>
+                <w:szCs w:val="24"/>
+              </w:rPr>
+            </w:pPr>
+            <w:r>
+              <w:rPr>
+                <w:rFonts w:ascii="Times New Roman" w:hAnsi="Times New Roman" w:cs="Times New Roman"/>
+                <w:sz w:val="24"/>
+                <w:szCs w:val="24"/>
+              </w:rPr>
+              <w:t>2</w:t>
+            </w:r>
+          </w:p>
+        </w:tc>
+        <w:tc>
+          <w:tcPr>
+            <w:tcW w:w="778" w:type="dxa"/>
+          </w:tcPr>
+          <w:p>
+            <w:pPr>
+              <w:jc w:val="center"/>
+              <w:rPr>
+                <w:rFonts w:ascii="Times New Roman" w:hAnsi="Times New Roman" w:cs="Times New Roman"/>
+                <w:sz w:val="24"/>
+                <w:szCs w:val="24"/>
+              </w:rPr>
+            </w:pPr>
+            <w:r>
+              <w:rPr>
+                <w:rFonts w:ascii="Times New Roman" w:hAnsi="Times New Roman" w:cs="Times New Roman"/>
+                <w:sz w:val="24"/>
+                <w:szCs w:val="24"/>
+              </w:rPr>
+              <w:t>3</w:t>
+            </w:r>
+          </w:p>
+        </w:tc>
+        <w:tc>
+          <w:tcPr>
+            <w:tcW w:w="779" w:type="dxa"/>
+          </w:tcPr>
+          <w:p>
+            <w:pPr>
+              <w:jc w:val="center"/>
+              <w:rPr>
+                <w:rFonts w:ascii="Times New Roman" w:hAnsi="Times New Roman" w:cs="Times New Roman"/>
+                <w:sz w:val="24"/>
+                <w:szCs w:val="24"/>
+              </w:rPr>
+            </w:pPr>
+            <w:r>
+              <w:rPr>
+                <w:rFonts w:ascii="Times New Roman" w:hAnsi="Times New Roman" w:cs="Times New Roman"/>
+                <w:sz w:val="24"/>
+                <w:szCs w:val="24"/>
+              </w:rPr>
+              <w:t>4</w:t>
+            </w:r>
+          </w:p>
+        </w:tc>
+        <w:tc>
+          <w:tcPr>
+            <w:tcW w:w="779" w:type="dxa"/>
+          </w:tcPr>
+          <w:p>
+            <w:pPr>
+              <w:jc w:val="center"/>
+              <w:rPr>
+                <w:rFonts w:ascii="Times New Roman" w:hAnsi="Times New Roman" w:cs="Times New Roman"/>
+                <w:sz w:val="24"/>
+                <w:szCs w:val="24"/>
+              </w:rPr>
+            </w:pPr>
+            <w:r>
+              <w:rPr>
+                <w:rFonts w:ascii="Times New Roman" w:hAnsi="Times New Roman" w:cs="Times New Roman"/>
+                <w:sz w:val="24"/>
+                <w:szCs w:val="24"/>
+              </w:rPr>
+              <w:t>5</w:t>
+            </w:r>
+          </w:p>
+        </w:tc>
+        <w:tc>
+          <w:tcPr>
+            <w:tcW w:w="779" w:type="dxa"/>
+          </w:tcPr>
+          <w:p>
+            <w:pPr>
+              <w:jc w:val="center"/>
+              <w:rPr>
+                <w:rFonts w:ascii="Times New Roman" w:hAnsi="Times New Roman" w:cs="Times New Roman"/>
+                <w:sz w:val="24"/>
+                <w:szCs w:val="24"/>
+              </w:rPr>
+            </w:pPr>
+            <w:r>
+              <w:rPr>
+                <w:rFonts w:ascii="Times New Roman" w:hAnsi="Times New Roman" w:cs="Times New Roman"/>
+                <w:sz w:val="24"/>
+                <w:szCs w:val="24"/>
+              </w:rPr>
+              <w:t>6</w:t>
+            </w:r>
+          </w:p>
+        </w:tc>
+        <w:tc>
+          <w:tcPr>
+            <w:tcW w:w="779" w:type="dxa"/>
+          </w:tcPr>
+          <w:p>
+            <w:pPr>
+              <w:jc w:val="center"/>
+              <w:rPr>
+                <w:rFonts w:ascii="Times New Roman" w:hAnsi="Times New Roman" w:cs="Times New Roman"/>
+                <w:sz w:val="24"/>
+                <w:szCs w:val="24"/>
+              </w:rPr>
+            </w:pPr>
+            <w:r>
+              <w:rPr>
+                <w:rFonts w:ascii="Times New Roman" w:hAnsi="Times New Roman" w:cs="Times New Roman"/>
+                <w:sz w:val="24"/>
+                <w:szCs w:val="24"/>
+              </w:rPr>
+              <w:t>7</w:t>
+            </w:r>
+          </w:p>
+        </w:tc>
+        <w:tc>
+          <w:tcPr>
+            <w:tcW w:w="779" w:type="dxa"/>
+          </w:tcPr>
+          <w:p>
+            <w:pPr>
+              <w:jc w:val="center"/>
+              <w:rPr>
+                <w:rFonts w:ascii="Times New Roman" w:hAnsi="Times New Roman" w:cs="Times New Roman"/>
+                <w:sz w:val="24"/>
+                <w:szCs w:val="24"/>
+              </w:rPr>
+            </w:pPr>
+            <w:r>
+              <w:rPr>
+                <w:rFonts w:ascii="Times New Roman" w:hAnsi="Times New Roman" w:cs="Times New Roman"/>
+                <w:sz w:val="24"/>
+                <w:szCs w:val="24"/>
+              </w:rPr>
+              <w:t>8</w:t>
+            </w:r>
+          </w:p>
+        </w:tc>
+        <w:tc>
+          <w:tcPr>
+            <w:tcW w:w="779" w:type="dxa"/>
+          </w:tcPr>
+          <w:p>
+            <w:pPr>
+              <w:jc w:val="center"/>
+              <w:rPr>
+                <w:rFonts w:ascii="Times New Roman" w:hAnsi="Times New Roman" w:cs="Times New Roman"/>
+                <w:sz w:val="24"/>
+                <w:szCs w:val="24"/>
+              </w:rPr>
+            </w:pPr>
+            <w:r>
+              <w:rPr>
+                <w:rFonts w:ascii="Times New Roman" w:hAnsi="Times New Roman" w:cs="Times New Roman"/>
+                <w:sz w:val="24"/>
+                <w:szCs w:val="24"/>
+              </w:rPr>
+              <w:t>9</w:t>
+            </w:r>
+          </w:p>
+        </w:tc>
+        <w:tc>
+          <w:tcPr>
+            <w:tcW w:w="779" w:type="dxa"/>
+          </w:tcPr>
+          <w:p>
+            <w:pPr>
+              <w:jc w:val="center"/>
+              <w:rPr>
+                <w:rFonts w:ascii="Times New Roman" w:hAnsi="Times New Roman" w:cs="Times New Roman"/>
+                <w:sz w:val="24"/>
+                <w:szCs w:val="24"/>
+              </w:rPr>
+            </w:pPr>
+            <w:r>
+              <w:rPr>
+                <w:rFonts w:ascii="Times New Roman" w:hAnsi="Times New Roman" w:cs="Times New Roman"/>
+                <w:sz w:val="24"/>
+                <w:szCs w:val="24"/>
+              </w:rPr>
+              <w:t>10</w:t>
+            </w:r>
+          </w:p>
+        </w:tc>
+        <w:tc>
+          <w:tcPr>
+            <w:tcW w:w="779" w:type="dxa"/>
+          </w:tcPr>
+          <w:p>
+            <w:pPr>
+              <w:jc w:val="center"/>
+              <w:rPr>
+                <w:rFonts w:ascii="Times New Roman" w:hAnsi="Times New Roman" w:cs="Times New Roman"/>
+                <w:sz w:val="24"/>
+                <w:szCs w:val="24"/>
+              </w:rPr>
+            </w:pPr>
+          </w:p>
+        </w:tc>
+        <w:tc>
+          <w:tcPr>
+            <w:tcW w:w="779" w:type="dxa"/>
+          </w:tcPr>
+          <w:p>
+            <w:pPr>
+              <w:jc w:val="both"/>
+              <w:rPr>
+                <w:rFonts w:ascii="Times New Roman" w:hAnsi="Times New Roman" w:cs="Times New Roman"/>
+                <w:sz w:val="24"/>
+                <w:szCs w:val="24"/>
+              </w:rPr>
+            </w:pPr>
+          </w:p>
+        </w:tc>
+      </w:tr>
+    </w:tbl>
+    <w:p>
+      <w:pPr>
+        <w:spacing w:after="0"/>
+        <w:ind w:firstLine="708"/>
+        <w:jc w:val="both"/>
+        <w:rPr>
+          <w:rFonts w:ascii="Times New Roman" w:hAnsi="Times New Roman" w:cs="Times New Roman"/>
+          <w:sz w:val="24"/>
+          <w:szCs w:val="24"/>
+        </w:rPr>
+      </w:pPr>
+    </w:p>
+    <w:p>
+      <w:pPr>
+        <w:spacing w:after="0"/>
+        <w:ind w:firstLine="708"/>
+        <w:jc w:val="both"/>
+        <w:rPr>
+          <w:rFonts w:ascii="Times New Roman" w:hAnsi="Times New Roman" w:cs="Times New Roman"/>
+          <w:sz w:val="24"/>
+          <w:szCs w:val="24"/>
+        </w:rPr>
+      </w:pPr>
+      <w:r>
+        <w:rPr>
+          <w:rFonts w:ascii="Times New Roman" w:hAnsi="Times New Roman" w:cs="Times New Roman"/>
+          <w:sz w:val="24"/>
+          <w:szCs w:val="24"/>
+        </w:rPr>
+        <w:t>При этом фишки могут быть перемещены налево или направо на свободное место или их можно перемещать на свободное место через одну фишку.</w:t>
+      </w:r>
+    </w:p>
+    <w:p>
+      <w:pPr>
+        <w:spacing w:after="0"/>
+        <w:ind w:firstLine="708"/>
+        <w:jc w:val="both"/>
+        <w:rPr>
+          <w:rFonts w:ascii="Times New Roman" w:hAnsi="Times New Roman" w:cs="Times New Roman"/>
+          <w:sz w:val="24"/>
+          <w:szCs w:val="24"/>
+        </w:rPr>
+      </w:pPr>
+    </w:p>
+    <w:p>
+      <w:pPr>
+        <w:spacing w:after="0"/>
+        <w:ind w:firstLine="708"/>
+        <w:jc w:val="both"/>
+        <w:rPr>
+          <w:rFonts w:ascii="Times New Roman" w:hAnsi="Times New Roman" w:cs="Times New Roman"/>
+          <w:sz w:val="24"/>
+          <w:szCs w:val="24"/>
+        </w:rPr>
+      </w:pPr>
+    </w:p>
+    <w:p>
+      <w:pPr>
+        <w:spacing w:after="0"/>
+        <w:ind w:firstLine="708"/>
+        <w:jc w:val="both"/>
+        <w:rPr>
+          <w:rFonts w:ascii="Times New Roman" w:hAnsi="Times New Roman" w:cs="Times New Roman"/>
+          <w:sz w:val="24"/>
+          <w:szCs w:val="24"/>
+        </w:rPr>
+      </w:pPr>
+      <w:r>
+        <w:rPr>
+          <w:rFonts w:ascii="Times New Roman" w:hAnsi="Times New Roman" w:cs="Times New Roman"/>
+          <w:sz w:val="24"/>
+          <w:szCs w:val="24"/>
+        </w:rPr>
+        <w:t xml:space="preserve"> </w:t>
+      </w:r>
+    </w:p>
+    <w:p>
+      <w:pPr>
+        <w:spacing w:after="0"/>
+        <w:ind w:firstLine="708"/>
+        <w:jc w:val="both"/>
+        <w:rPr>
+          <w:rFonts w:ascii="Times New Roman" w:hAnsi="Times New Roman" w:cs="Times New Roman"/>
+          <w:sz w:val="24"/>
+          <w:szCs w:val="24"/>
+        </w:rPr>
+      </w:pPr>
+    </w:p>
+    <w:p>
+      <w:pPr>
+        <w:spacing w:after="0"/>
+        <w:ind w:firstLine="708"/>
+        <w:jc w:val="both"/>
+        <w:rPr>
+          <w:rFonts w:ascii="Times New Roman" w:hAnsi="Times New Roman" w:cs="Times New Roman"/>
+          <w:sz w:val="24"/>
+          <w:szCs w:val="24"/>
+        </w:rPr>
+      </w:pPr>
+    </w:p>
+    <w:p>
+      <w:pPr>
+        <w:spacing w:after="0"/>
+        <w:ind w:firstLine="708"/>
+        <w:jc w:val="both"/>
+        <w:rPr>
+          <w:rFonts w:ascii="Times New Roman" w:hAnsi="Times New Roman" w:cs="Times New Roman"/>
+          <w:sz w:val="24"/>
+          <w:szCs w:val="24"/>
+        </w:rPr>
+      </w:pPr>
+    </w:p>
+    <w:p>
+      <w:pPr>
+        <w:spacing w:after="0"/>
+        <w:ind w:firstLine="708"/>
+        <w:jc w:val="both"/>
+        <w:rPr>
+          <w:rFonts w:ascii="Times New Roman" w:hAnsi="Times New Roman" w:cs="Times New Roman"/>
+          <w:sz w:val="24"/>
+          <w:szCs w:val="24"/>
+        </w:rPr>
+      </w:pPr>
+    </w:p>
+    <w:p>
+      <w:pPr>
+        <w:pStyle w:val="a4"/>
+        <w:numPr>
+          <w:ilvl w:val="0"/>
+          <w:numId w:val="1"/>
+        </w:numPr>
+        <w:spacing w:after="0"/>
+        <w:jc w:val="both"/>
+        <w:rPr>
+          <w:rFonts w:ascii="Times New Roman" w:hAnsi="Times New Roman" w:cs="Times New Roman"/>
+          <w:b/>
+          <w:bCs/>
+          <w:sz w:val="24"/>
+          <w:szCs w:val="24"/>
+        </w:rPr>
+      </w:pPr>
+      <w:r>
+        <w:rPr>
+          <w:rFonts w:ascii="Times New Roman" w:hAnsi="Times New Roman" w:cs="Times New Roman"/>
+          <w:b/>
+          <w:bCs/>
+          <w:sz w:val="24"/>
+          <w:szCs w:val="24"/>
+        </w:rPr>
         <w:t>Паук</w:t>
       </w:r>
     </w:p>
@@ -132,7 +3275,6 @@
       <w:r>
         <w:rPr>
           <w:noProof/>
-          <w:lang w:eastAsia="ru-RU"/>
         </w:rPr>
         <w:drawing>
           <wp:inline distT="0" distB="0" distL="0" distR="0" wp14:anchorId="5766CAC2" wp14:editId="37439986">
@@ -150,7 +3292,7 @@
                     <pic:cNvPicPr/>
                   </pic:nvPicPr>
                   <pic:blipFill>
-                    <a:blip r:embed="rId5"/>
+                    <a:blip r:embed="rId6"/>
                     <a:stretch>
                       <a:fillRect/>
                     </a:stretch>
@@ -170,8 +3312,6 @@
           </wp:inline>
         </w:drawing>
       </w:r>
-      <w:bookmarkStart w:id="0" w:name="_GoBack"/>
-      <w:bookmarkEnd w:id="0"/>
     </w:p>
     <w:p>
       <w:pPr>
@@ -380,13 +3520,13 @@
 </file>
 
 <file path=word/numbering.xml><?xml version="1.0" encoding="utf-8"?>
-<w:numbering xmlns:wpc="http://schemas.microsoft.com/office/word/2010/wordprocessingCanvas" xmlns:mc="http://schemas.openxmlformats.org/markup-compatibility/2006" xmlns:o="urn:schemas-microsoft-com:office:office" xmlns:r="http://schemas.openxmlformats.org/officeDocument/2006/relationships" xmlns:m="http://schemas.openxmlformats.org/officeDocument/2006/math" xmlns:v="urn:schemas-microsoft-com:vml" xmlns:wp14="http://schemas.microsoft.com/office/word/2010/wordprocessingDrawing" xmlns:wp="http://schemas.openxmlformats.org/drawingml/2006/wordprocessingDrawing" xmlns:w10="urn:schemas-microsoft-com:office:word" xmlns:w="http://schemas.openxmlformats.org/wordprocessingml/2006/main" xmlns:w14="http://schemas.microsoft.com/office/word/2010/wordml" xmlns:w15="http://schemas.microsoft.com/office/word/2012/wordml" xmlns:wpg="http://schemas.microsoft.com/office/word/2010/wordprocessingGroup" xmlns:wpi="http://schemas.microsoft.com/office/word/2010/wordprocessingInk" xmlns:wne="http://schemas.microsoft.com/office/word/2006/wordml" xmlns:wps="http://schemas.microsoft.com/office/word/2010/wordprocessingShape" mc:Ignorable="w14 w15 wp14">
+<w:numbering xmlns:wpc="http://schemas.microsoft.com/office/word/2010/wordprocessingCanvas" xmlns:cx="http://schemas.microsoft.com/office/drawing/2014/chartex" xmlns:cx1="http://schemas.microsoft.com/office/drawing/2015/9/8/chartex" xmlns:cx2="http://schemas.microsoft.com/office/drawing/2015/10/21/chartex" xmlns:cx3="http://schemas.microsoft.com/office/drawing/2016/5/9/chartex" xmlns:cx4="http://schemas.microsoft.com/office/drawing/2016/5/10/chartex" xmlns:cx5="http://schemas.microsoft.com/office/drawing/2016/5/11/chartex" xmlns:cx6="http://schemas.microsoft.com/office/drawing/2016/5/12/chartex" xmlns:cx7="http://schemas.microsoft.com/office/drawing/2016/5/13/chartex" xmlns:cx8="http://schemas.microsoft.com/office/drawing/2016/5/14/chartex" xmlns:mc="http://schemas.openxmlformats.org/markup-compatibility/2006" xmlns:aink="http://schemas.microsoft.com/office/drawing/2016/ink" xmlns:am3d="http://schemas.microsoft.com/office/drawing/2017/model3d" xmlns:o="urn:schemas-microsoft-com:office:office" xmlns:oel="http://schemas.microsoft.com/office/2019/extlst" xmlns:r="http://schemas.openxmlformats.org/officeDocument/2006/relationships" xmlns:m="http://schemas.openxmlformats.org/officeDocument/2006/math" xmlns:v="urn:schemas-microsoft-com:vml" xmlns:wp14="http://schemas.microsoft.com/office/word/2010/wordprocessingDrawing" xmlns:wp="http://schemas.openxmlformats.org/drawingml/2006/wordprocessingDrawing" xmlns:w10="urn:schemas-microsoft-com:office:word" xmlns:w="http://schemas.openxmlformats.org/wordprocessingml/2006/main" xmlns:w14="http://schemas.microsoft.com/office/word/2010/wordml" xmlns:w15="http://schemas.microsoft.com/office/word/2012/wordml" xmlns:w16cex="http://schemas.microsoft.com/office/word/2018/wordml/cex" xmlns:w16cid="http://schemas.microsoft.com/office/word/2016/wordml/cid" xmlns:w16="http://schemas.microsoft.com/office/word/2018/wordml" xmlns:w16sdtdh="http://schemas.microsoft.com/office/word/2020/wordml/sdtdatahash" xmlns:w16se="http://schemas.microsoft.com/office/word/2015/wordml/symex" xmlns:wpg="http://schemas.microsoft.com/office/word/2010/wordprocessingGroup" xmlns:wpi="http://schemas.microsoft.com/office/word/2010/wordprocessingInk" xmlns:wne="http://schemas.microsoft.com/office/word/2006/wordml" xmlns:wps="http://schemas.microsoft.com/office/word/2010/wordprocessingShape" mc:Ignorable="w14 w15 w16se w16cid w16 w16cex w16sdtdh wp14">
   <w:abstractNum w:abstractNumId="0" w15:restartNumberingAfterBreak="0">
-    <w:nsid w:val="35D2028D"/>
+    <w:nsid w:val="78385AC6"/>
     <w:multiLevelType w:val="hybridMultilevel"/>
-    <w:tmpl w:val="93BAB3BE"/>
-    <w:lvl w:ilvl="0" w:tplc="40FA43AC">
-      <w:start w:val="15"/>
+    <w:tmpl w:val="BE44CBF0"/>
+    <w:lvl w:ilvl="0" w:tplc="2A426BDE">
+      <w:start w:val="1"/>
       <w:numFmt w:val="decimal"/>
       <w:lvlText w:val="%1."/>
       <w:lvlJc w:val="left"/>
@@ -470,106 +3610,14 @@
       </w:pPr>
     </w:lvl>
   </w:abstractNum>
-  <w:abstractNum w:abstractNumId="1" w15:restartNumberingAfterBreak="0">
-    <w:nsid w:val="78385AC6"/>
-    <w:multiLevelType w:val="hybridMultilevel"/>
-    <w:tmpl w:val="BE44CBF0"/>
-    <w:lvl w:ilvl="0" w:tplc="2A426BDE">
-      <w:start w:val="1"/>
-      <w:numFmt w:val="decimal"/>
-      <w:lvlText w:val="%1."/>
-      <w:lvlJc w:val="left"/>
-      <w:pPr>
-        <w:ind w:left="1068" w:hanging="360"/>
-      </w:pPr>
-      <w:rPr>
-        <w:rFonts w:hint="default"/>
-      </w:rPr>
-    </w:lvl>
-    <w:lvl w:ilvl="1" w:tplc="04190019" w:tentative="1">
-      <w:start w:val="1"/>
-      <w:numFmt w:val="lowerLetter"/>
-      <w:lvlText w:val="%2."/>
-      <w:lvlJc w:val="left"/>
-      <w:pPr>
-        <w:ind w:left="1788" w:hanging="360"/>
-      </w:pPr>
-    </w:lvl>
-    <w:lvl w:ilvl="2" w:tplc="0419001B" w:tentative="1">
-      <w:start w:val="1"/>
-      <w:numFmt w:val="lowerRoman"/>
-      <w:lvlText w:val="%3."/>
-      <w:lvlJc w:val="right"/>
-      <w:pPr>
-        <w:ind w:left="2508" w:hanging="180"/>
-      </w:pPr>
-    </w:lvl>
-    <w:lvl w:ilvl="3" w:tplc="0419000F" w:tentative="1">
-      <w:start w:val="1"/>
-      <w:numFmt w:val="decimal"/>
-      <w:lvlText w:val="%4."/>
-      <w:lvlJc w:val="left"/>
-      <w:pPr>
-        <w:ind w:left="3228" w:hanging="360"/>
-      </w:pPr>
-    </w:lvl>
-    <w:lvl w:ilvl="4" w:tplc="04190019" w:tentative="1">
-      <w:start w:val="1"/>
-      <w:numFmt w:val="lowerLetter"/>
-      <w:lvlText w:val="%5."/>
-      <w:lvlJc w:val="left"/>
-      <w:pPr>
-        <w:ind w:left="3948" w:hanging="360"/>
-      </w:pPr>
-    </w:lvl>
-    <w:lvl w:ilvl="5" w:tplc="0419001B" w:tentative="1">
-      <w:start w:val="1"/>
-      <w:numFmt w:val="lowerRoman"/>
-      <w:lvlText w:val="%6."/>
-      <w:lvlJc w:val="right"/>
-      <w:pPr>
-        <w:ind w:left="4668" w:hanging="180"/>
-      </w:pPr>
-    </w:lvl>
-    <w:lvl w:ilvl="6" w:tplc="0419000F" w:tentative="1">
-      <w:start w:val="1"/>
-      <w:numFmt w:val="decimal"/>
-      <w:lvlText w:val="%7."/>
-      <w:lvlJc w:val="left"/>
-      <w:pPr>
-        <w:ind w:left="5388" w:hanging="360"/>
-      </w:pPr>
-    </w:lvl>
-    <w:lvl w:ilvl="7" w:tplc="04190019" w:tentative="1">
-      <w:start w:val="1"/>
-      <w:numFmt w:val="lowerLetter"/>
-      <w:lvlText w:val="%8."/>
-      <w:lvlJc w:val="left"/>
-      <w:pPr>
-        <w:ind w:left="6108" w:hanging="360"/>
-      </w:pPr>
-    </w:lvl>
-    <w:lvl w:ilvl="8" w:tplc="0419001B" w:tentative="1">
-      <w:start w:val="1"/>
-      <w:numFmt w:val="lowerRoman"/>
-      <w:lvlText w:val="%9."/>
-      <w:lvlJc w:val="right"/>
-      <w:pPr>
-        <w:ind w:left="6828" w:hanging="180"/>
-      </w:pPr>
-    </w:lvl>
-  </w:abstractNum>
-  <w:num w:numId="1">
-    <w:abstractNumId w:val="1"/>
-  </w:num>
-  <w:num w:numId="2">
+  <w:num w:numId="1" w16cid:durableId="1836921127">
     <w:abstractNumId w:val="0"/>
   </w:num>
 </w:numbering>
 </file>
 
 <file path=word/styles.xml><?xml version="1.0" encoding="utf-8"?>
-<w:styles xmlns:mc="http://schemas.openxmlformats.org/markup-compatibility/2006" xmlns:r="http://schemas.openxmlformats.org/officeDocument/2006/relationships" xmlns:w="http://schemas.openxmlformats.org/wordprocessingml/2006/main" xmlns:w14="http://schemas.microsoft.com/office/word/2010/wordml" xmlns:w15="http://schemas.microsoft.com/office/word/2012/wordml" mc:Ignorable="w14 w15">
+<w:styles xmlns:mc="http://schemas.openxmlformats.org/markup-compatibility/2006" xmlns:r="http://schemas.openxmlformats.org/officeDocument/2006/relationships" xmlns:w="http://schemas.openxmlformats.org/wordprocessingml/2006/main" xmlns:w14="http://schemas.microsoft.com/office/word/2010/wordml" xmlns:w15="http://schemas.microsoft.com/office/word/2012/wordml" xmlns:w16cex="http://schemas.microsoft.com/office/word/2018/wordml/cex" xmlns:w16cid="http://schemas.microsoft.com/office/word/2016/wordml/cid" xmlns:w16="http://schemas.microsoft.com/office/word/2018/wordml" xmlns:w16sdtdh="http://schemas.microsoft.com/office/word/2020/wordml/sdtdatahash" xmlns:w16se="http://schemas.microsoft.com/office/word/2015/wordml/symex" mc:Ignorable="w14 w15 w16se w16cid w16 w16cex w16sdtdh">
   <w:docDefaults>
     <w:rPrDefault>
       <w:rPr>
@@ -585,7 +3633,7 @@
       </w:pPr>
     </w:pPrDefault>
   </w:docDefaults>
-  <w:latentStyles w:defLockedState="0" w:defUIPriority="99" w:defSemiHidden="0" w:defUnhideWhenUsed="0" w:defQFormat="0" w:count="371">
+  <w:latentStyles w:defLockedState="0" w:defUIPriority="99" w:defSemiHidden="0" w:defUnhideWhenUsed="0" w:defQFormat="0" w:count="376">
     <w:lsdException w:name="Normal" w:uiPriority="0" w:qFormat="1"/>
     <w:lsdException w:name="heading 1" w:uiPriority="9" w:qFormat="1"/>
     <w:lsdException w:name="heading 2" w:semiHidden="1" w:uiPriority="9" w:unhideWhenUsed="1" w:qFormat="1"/>
@@ -957,6 +4005,11 @@
     <w:lsdException w:name="List Table 5 Dark Accent 6" w:uiPriority="50"/>
     <w:lsdException w:name="List Table 6 Colorful Accent 6" w:uiPriority="51"/>
     <w:lsdException w:name="List Table 7 Colorful Accent 6" w:uiPriority="52"/>
+    <w:lsdException w:name="Mention" w:semiHidden="1" w:unhideWhenUsed="1"/>
+    <w:lsdException w:name="Smart Hyperlink" w:semiHidden="1" w:unhideWhenUsed="1"/>
+    <w:lsdException w:name="Hashtag" w:semiHidden="1" w:unhideWhenUsed="1"/>
+    <w:lsdException w:name="Unresolved Mention" w:semiHidden="1" w:unhideWhenUsed="1"/>
+    <w:lsdException w:name="Smart Link" w:semiHidden="1" w:unhideWhenUsed="1"/>
   </w:latentStyles>
   <w:style w:type="paragraph" w:default="1" w:styleId="a">
     <w:name w:val="Normal"/>

</xml_diff>